<commit_message>
Rydder opp i mappe - Mappestruktur
Slettet mapper som ikke lenger er i bruk.
</commit_message>
<xml_diff>
--- a/Dokumentasjon/Forside + innholdsfortegnelse/Eksamensoppgave våren 2017.docx
+++ b/Dokumentasjon/Forside + innholdsfortegnelse/Eksamensoppgave våren 2017.docx
@@ -1549,6 +1549,15 @@
                 <w:lang w:val="en-US"/>
               </w:rPr>
             </w:pPr>
+            <w:r>
+              <w:rPr>
+                <w:rFonts w:ascii="Arial" w:hAnsi="Arial"/>
+                <w:b/>
+                <w:color w:val="262626"/>
+                <w:lang w:val="en-US"/>
+              </w:rPr>
+              <w:t>702783</w:t>
+            </w:r>
           </w:p>
         </w:tc>
       </w:tr>
@@ -2036,13 +2045,26 @@
         <w:t xml:space="preserve"> skrive om hv</w:t>
       </w:r>
       <w:r>
-        <w:t xml:space="preserve">a vi har tenkt, hvordan vi har jobbet, og hvorfor vi har tatt de beslutningene </w:t>
+        <w:t>a vi har tenkt, hvordan vi har jobbet, og hvorfor vi har tatt de beslutningene vi har tatt.</w:t>
       </w:r>
+    </w:p>
+    <w:p/>
+    <w:p>
+      <w:pPr>
+        <w:rPr>
+          <w:b/>
+        </w:rPr>
+      </w:pPr>
+      <w:r>
+        <w:rPr>
+          <w:b/>
+        </w:rPr>
+        <w:t>Problemstilling</w:t>
+      </w:r>
+    </w:p>
+    <w:p>
       <w:bookmarkStart w:id="1" w:name="_GoBack"/>
       <w:bookmarkEnd w:id="1"/>
-      <w:r>
-        <w:t>vi har tatt.</w:t>
-      </w:r>
     </w:p>
     <w:sectPr>
       <w:headerReference w:type="default" r:id="rId10"/>
@@ -4048,7 +4070,7 @@
 </file>
 
 <file path=customXml/itemProps2.xml><?xml version="1.0" encoding="utf-8"?>
-<ds:datastoreItem xmlns:ds="http://schemas.openxmlformats.org/officeDocument/2006/customXml" ds:itemID="{B0061457-2D9F-4589-8C11-4C0779950F4C}">
+<ds:datastoreItem xmlns:ds="http://schemas.openxmlformats.org/officeDocument/2006/customXml" ds:itemID="{5F6CC4DD-E98B-4E66-95CF-14EB7DF19944}">
   <ds:schemaRefs>
     <ds:schemaRef ds:uri="http://schemas.openxmlformats.org/officeDocument/2006/bibliography"/>
   </ds:schemaRefs>

</xml_diff>

<commit_message>
Korrigerte tekst på VR-underside
Skrev om, og rettet litt tekst
</commit_message>
<xml_diff>
--- a/Dokumentasjon/Forside + innholdsfortegnelse/Eksamensoppgave våren 2017.docx
+++ b/Dokumentasjon/Forside + innholdsfortegnelse/Eksamensoppgave våren 2017.docx
@@ -2210,16 +2210,13 @@
         <w:t xml:space="preserve">vi </w:t>
       </w:r>
       <w:r>
-        <w:t>opp no</w:t>
+        <w:t xml:space="preserve">opp noe som kunne minne om en nettside på papir. Vi likte tankegangen, men det så rett og slett ikke ut på papir, så den skissen gikk i søpla. </w:t>
+      </w:r>
+      <w:r>
+        <w:t>Dagen etter var konseptet klart på Photoshop (fig. 1).</w:t>
       </w:r>
       <w:bookmarkStart w:id="1" w:name="_GoBack"/>
       <w:bookmarkEnd w:id="1"/>
-      <w:r>
-        <w:t xml:space="preserve">e som kunne minne om en nettside på papir. Vi likte tankegangen, men det så rett og slett ikke ut på papir, så den skissen gikk i søpla. </w:t>
-      </w:r>
-      <w:r>
-        <w:t>Dagen etter var konseptet klart på Photoshop (fig. 1).</w:t>
-      </w:r>
     </w:p>
     <w:p>
       <w:pPr>
@@ -2232,6 +2229,7 @@
       <w:r>
         <w:rPr>
           <w:noProof/>
+          <w:lang w:eastAsia="nb-NO"/>
         </w:rPr>
         <mc:AlternateContent>
           <mc:Choice Requires="wps">
@@ -2239,10 +2237,10 @@
               <wp:anchor distT="45720" distB="45720" distL="114300" distR="114300" simplePos="0" relativeHeight="251661312" behindDoc="0" locked="0" layoutInCell="1" allowOverlap="1">
                 <wp:simplePos x="0" y="0"/>
                 <wp:positionH relativeFrom="column">
-                  <wp:posOffset>3288030</wp:posOffset>
+                  <wp:posOffset>3844290</wp:posOffset>
                 </wp:positionH>
                 <wp:positionV relativeFrom="page">
-                  <wp:posOffset>7246620</wp:posOffset>
+                  <wp:posOffset>8420100</wp:posOffset>
                 </wp:positionV>
                 <wp:extent cx="495300" cy="266700"/>
                 <wp:effectExtent l="0" t="0" r="0" b="0"/>
@@ -2299,7 +2297,11 @@
           </mc:Choice>
           <mc:Fallback>
             <w:pict>
-              <v:shape id="Tekstboks 2" o:spid="_x0000_s1027" type="#_x0000_t202" style="position:absolute;margin-left:258.9pt;margin-top:570.6pt;width:39pt;height:21pt;z-index:251661312;visibility:visible;mso-wrap-style:square;mso-width-percent:0;mso-height-percent:0;mso-wrap-distance-left:9pt;mso-wrap-distance-top:3.6pt;mso-wrap-distance-right:9pt;mso-wrap-distance-bottom:3.6pt;mso-position-horizontal:absolute;mso-position-horizontal-relative:text;mso-position-vertical:absolute;mso-position-vertical-relative:page;mso-width-percent:0;mso-height-percent:0;mso-width-relative:margin;mso-height-relative:margin;v-text-anchor:top" o:gfxdata="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" filled="f" stroked="f">
+              <v:shapetype id="_x0000_t202" coordsize="21600,21600" o:spt="202" path="m,l,21600r21600,l21600,xe">
+                <v:stroke joinstyle="miter"/>
+                <v:path gradientshapeok="t" o:connecttype="rect"/>
+              </v:shapetype>
+              <v:shape id="Tekstboks 2" o:spid="_x0000_s1027" type="#_x0000_t202" style="position:absolute;margin-left:302.7pt;margin-top:663pt;width:39pt;height:21pt;z-index:251661312;visibility:visible;mso-wrap-style:square;mso-width-percent:0;mso-height-percent:0;mso-wrap-distance-left:9pt;mso-wrap-distance-top:3.6pt;mso-wrap-distance-right:9pt;mso-wrap-distance-bottom:3.6pt;mso-position-horizontal:absolute;mso-position-horizontal-relative:text;mso-position-vertical:absolute;mso-position-vertical-relative:page;mso-width-percent:0;mso-height-percent:0;mso-width-relative:margin;mso-height-relative:margin;v-text-anchor:top" o:gfxdata="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" filled="f" stroked="f">
                 <v:textbox>
                   <w:txbxContent>
                     <w:p>
@@ -2371,6 +2373,7 @@
       </w:r>
     </w:p>
     <w:p/>
+    <w:p/>
     <w:sectPr>
       <w:headerReference w:type="default" r:id="rId11"/>
       <w:footerReference w:type="default" r:id="rId12"/>
@@ -2474,7 +2477,7 @@
                 <w:bCs/>
                 <w:noProof/>
               </w:rPr>
-              <w:t>3</w:t>
+              <w:t>4</w:t>
             </w:r>
             <w:r>
               <w:rPr>
@@ -4375,7 +4378,7 @@
 </file>
 
 <file path=customXml/itemProps2.xml><?xml version="1.0" encoding="utf-8"?>
-<ds:datastoreItem xmlns:ds="http://schemas.openxmlformats.org/officeDocument/2006/customXml" ds:itemID="{D556F139-1A79-4172-8464-4B75A83808EF}">
+<ds:datastoreItem xmlns:ds="http://schemas.openxmlformats.org/officeDocument/2006/customXml" ds:itemID="{7D21BBE1-A063-4BCD-B3D9-DD42B29195D1}">
   <ds:schemaRefs>
     <ds:schemaRef ds:uri="http://schemas.openxmlformats.org/officeDocument/2006/bibliography"/>
   </ds:schemaRefs>

</xml_diff>

<commit_message>
Oppdatering rapport - nærmer seg ferdig
</commit_message>
<xml_diff>
--- a/Dokumentasjon/Forside + innholdsfortegnelse/Eksamensoppgave våren 2017.docx
+++ b/Dokumentasjon/Forside + innholdsfortegnelse/Eksamensoppgave våren 2017.docx
@@ -2946,7 +2946,7 @@
       <w:r>
         <w:rPr>
           <w:noProof/>
-          <w:lang w:val="da-DK"/>
+          <w:lang w:eastAsia="nb-NO"/>
         </w:rPr>
         <mc:AlternateContent>
           <mc:Choice Requires="wps">
@@ -3111,10 +3111,14 @@
         <w:t xml:space="preserve">Det skulle ikke være noe som kunne </w:t>
       </w:r>
       <w:r>
-        <w:t>oppleves som rotete på forsiden. Her ville vi i utgangspunktet kun ha en side som sendte deg videre til det du ønsket å finne ut av angående skolen. Det er her vi fikk idéen til å bare ha en slags bikube, som har alle sidene samlet, (fig. 4).</w:t>
-      </w:r>
-      <w:bookmarkStart w:id="1" w:name="_GoBack"/>
-      <w:bookmarkEnd w:id="1"/>
+        <w:t xml:space="preserve">oppleves som rotete på forsiden. Her ville vi i utgangspunktet kun ha en side som sendte deg videre til det du ønsket å finne ut av angående skolen. Det er her vi fikk idéen til å </w:t>
+      </w:r>
+      <w:r>
+        <w:t>kun ha knapper som fører deg videre fra forsiden, dit du vil. Vi likte bikube-designet, og valgte dette.</w:t>
+      </w:r>
+      <w:r>
+        <w:t xml:space="preserve"> (fig. 4).</w:t>
+      </w:r>
     </w:p>
     <w:p>
       <w:r>
@@ -3179,6 +3183,8 @@
           </wp:inline>
         </w:drawing>
       </w:r>
+      <w:bookmarkStart w:id="1" w:name="_GoBack"/>
+      <w:bookmarkEnd w:id="1"/>
     </w:p>
     <w:p>
       <w:r>
@@ -3269,11 +3275,9 @@
       </w:r>
     </w:p>
     <w:p>
-      <w:pPr>
-        <w:rPr>
-          <w:b/>
-        </w:rPr>
-      </w:pPr>
+      <w:r>
+        <w:t>Nettsidens målgruppe er hovedsakelig nye studenter ved Westerdals, men kan benyttes av alle som ønsker å vite om tilbud og nærmiljø rundt skolen. Da vi selv er, eller nylig har vært i målgruppen</w:t>
+      </w:r>
     </w:p>
     <w:p>
       <w:pPr>
@@ -3506,11 +3510,65 @@
       </w:r>
     </w:p>
     <w:p>
-      <w:pPr>
-        <w:rPr>
-          <w:b/>
-        </w:rPr>
-      </w:pPr>
+      <w:r>
+        <w:t xml:space="preserve">Vi har gjennom hele prosjektet benyttet oss av programmet </w:t>
+      </w:r>
+      <w:proofErr w:type="spellStart"/>
+      <w:r>
+        <w:t>GitHub</w:t>
+      </w:r>
+      <w:proofErr w:type="spellEnd"/>
+      <w:r>
+        <w:t xml:space="preserve">. Dette er et program vi i begynnelsen var litt usikre på hvordan fungerte. Dette reflekteres i </w:t>
+      </w:r>
+      <w:proofErr w:type="spellStart"/>
+      <w:r>
+        <w:t>commit</w:t>
+      </w:r>
+      <w:proofErr w:type="spellEnd"/>
+      <w:r>
+        <w:t xml:space="preserve">-grafen, der det er </w:t>
+      </w:r>
+      <w:proofErr w:type="spellStart"/>
+      <w:r>
+        <w:t>commitet</w:t>
+      </w:r>
+      <w:proofErr w:type="spellEnd"/>
+      <w:r>
+        <w:t xml:space="preserve"> veldig få ganger i startfasen av prosjektet. Senere forstod vi viktigheten av å hele tiden holde </w:t>
+      </w:r>
+      <w:proofErr w:type="spellStart"/>
+      <w:r>
+        <w:t>GitHub</w:t>
+      </w:r>
+      <w:proofErr w:type="spellEnd"/>
+      <w:r>
+        <w:t xml:space="preserve">, og hverandre oppdatert. </w:t>
+      </w:r>
+      <w:r>
+        <w:t xml:space="preserve">Det lettet arbeidet veldig at filene vi delte med hverandre, og jobbet med, var av siste versjon til enhver tid. En veldig rotete </w:t>
+      </w:r>
+      <w:proofErr w:type="spellStart"/>
+      <w:r>
+        <w:t>Git</w:t>
+      </w:r>
+      <w:proofErr w:type="spellEnd"/>
+      <w:r>
+        <w:t>-mappe fikk seg en ordentlig vårrengjøring i begynnelsen av mai, og en universal mal for mappestruktur ble opprettet.</w:t>
+      </w:r>
+    </w:p>
+    <w:p>
+      <w:r>
+        <w:t xml:space="preserve">Vi hadde god kommunikasjon for når, og hva som ble jobbet med, noe som resulterte i at vi fikk minimalt med </w:t>
+      </w:r>
+      <w:proofErr w:type="spellStart"/>
+      <w:r>
+        <w:t>merge</w:t>
+      </w:r>
+      <w:proofErr w:type="spellEnd"/>
+      <w:r>
+        <w:t>-konflikter. Blant de få vi fikk, var noen så ille, og vanskelige å løse, at vi måtte slette biblioteket, og laste det inn på nytt. Dette førte til at vi opplevde datatap én gang i løpet av prosjektet, ca. 300 ord i rapporten.</w:t>
+      </w:r>
     </w:p>
     <w:p>
       <w:pPr>
@@ -3577,15 +3635,48 @@
         <w:rPr>
           <w:b/>
         </w:rPr>
-        <w:t>Oppsummering – Avsluttende ord</w:t>
-      </w:r>
-      <w:r>
-        <w:rPr>
-          <w:b/>
-        </w:rPr>
-        <w:t>/Refleksjon</w:t>
-      </w:r>
-    </w:p>
+        <w:t>Oppsummering –</w:t>
+      </w:r>
+      <w:r>
+        <w:rPr>
+          <w:b/>
+        </w:rPr>
+        <w:t xml:space="preserve"> </w:t>
+      </w:r>
+      <w:r>
+        <w:rPr>
+          <w:b/>
+        </w:rPr>
+        <w:t>Refleksjon</w:t>
+      </w:r>
+    </w:p>
+    <w:p>
+      <w:r>
+        <w:t xml:space="preserve">Gruppearbeidet har fungert veldig bra for oss. Det har vært god kommunikasjon mellom alle medlemmene, og det har ikke vært noen konflikter. Der det har vært små uenigheter rundt design og andre avgjørelser, har vi diskutert, hørt på det alle hadde å si, og valgt det flertallet </w:t>
+      </w:r>
+      <w:r>
+        <w:t>ønsket.</w:t>
+      </w:r>
+    </w:p>
+    <w:p>
+      <w:r>
+        <w:lastRenderedPageBreak/>
+        <w:t xml:space="preserve">Vi var innom et fåtalls kreative metoder for å få inspirasjon til nettsiden. </w:t>
+      </w:r>
+      <w:r>
+        <w:t>Det var aldri for få, eller for dårlige idéer, men vi tenkte vi kunne se om vi fikk noe ut av metodene.</w:t>
+      </w:r>
+      <w:r>
+        <w:t xml:space="preserve"> De første møtene prøvde vi forskjellige former for brainstorming. </w:t>
+      </w:r>
+      <w:r>
+        <w:t xml:space="preserve">Det første vi gjorde, var å ta i bruk det gode, gamle tankekartet. Vi hadde hovedsiden i midten, og armer ut til undersidene, med egne armer ut derifra igjen. Dette ga oss idéer vi skrev opp, men det vi følte på energinivået at vi trengte noe med høyere tempo og tankegang. </w:t>
+      </w:r>
+      <w:r>
+        <w:t>Vi skrev ned hver våre spørsmål angående design, brukervennlighet, idéer etc. Det endte opp med at vi satte oss i en ring, og kastet en gjenstand til hverandre. De som tok imot gjenstanden, skulle dermed svare på spørsmål fra han som kastet, og svaret skulle komme så fort som mulig. Vi ble enige om at ingen svar var dumme, og vi skulle diskutere hvert svar, uansett hva det var. Denne metoden ga oss mye god inspirasjon, både til eksisterende elementer ved siden, og til nye ting vi senere tok med.</w:t>
+      </w:r>
+    </w:p>
+    <w:p/>
     <w:sectPr>
       <w:headerReference w:type="default" r:id="rId17"/>
       <w:footerReference w:type="default" r:id="rId18"/>
@@ -3689,7 +3780,7 @@
                 <w:bCs/>
                 <w:noProof/>
               </w:rPr>
-              <w:t>8</w:t>
+              <w:t>7</w:t>
             </w:r>
             <w:r>
               <w:rPr>
@@ -3734,7 +3825,7 @@
                 <w:bCs/>
                 <w:noProof/>
               </w:rPr>
-              <w:t>8</w:t>
+              <w:t>9</w:t>
             </w:r>
             <w:r>
               <w:rPr>
@@ -5723,7 +5814,7 @@
 </file>
 
 <file path=customXml/itemProps2.xml><?xml version="1.0" encoding="utf-8"?>
-<ds:datastoreItem xmlns:ds="http://schemas.openxmlformats.org/officeDocument/2006/customXml" ds:itemID="{1608B0FC-616B-44AF-A351-B2452F5C2A3C}">
+<ds:datastoreItem xmlns:ds="http://schemas.openxmlformats.org/officeDocument/2006/customXml" ds:itemID="{939E16CC-6414-40CB-AA65-C31ECC3E9F20}">
   <ds:schemaRefs>
     <ds:schemaRef ds:uri="http://schemas.openxmlformats.org/officeDocument/2006/bibliography"/>
   </ds:schemaRefs>

</xml_diff>

<commit_message>
Oppdatering rapport - les beskrivelse om du skal åpne
Fryktelig rotete i rapporten. Har skrevet litt her og der, som skal
ordnes på, og falle på plass.
De små overskriftene er bare ting jeg har tenkt vi kan ta med, men ikke
skrevet noe på enda. Tenkte å få innspill fra dere, og hjelp til videre
fullføring av rapporten.
</commit_message>
<xml_diff>
--- a/Dokumentasjon/Forside + innholdsfortegnelse/Eksamensoppgave våren 2017.docx
+++ b/Dokumentasjon/Forside + innholdsfortegnelse/Eksamensoppgave våren 2017.docx
@@ -2913,6 +2913,14 @@
       <w:r>
         <w:t>skulle klare å bli ferdige.</w:t>
       </w:r>
+      <w:r>
+        <w:t xml:space="preserve"> </w:t>
+      </w:r>
+    </w:p>
+    <w:p>
+      <w:r>
+        <w:t>Selv med ansvarsfordeling på plass, merket vi underveis at det ville virke mot sin hensikt å følge den til punkt og prikke. Vi har hjulpet hverandre godt, og tatt over om noen enten sitter fast, eller trengs ved andre oppgaver. For å komme med et eksempel på denne rulleringen, kan vi trekke frem måten Khalid tok over undersiden til Vulkan, etter at Tobias hadde fullført store deler av den, men måtte flytte hovedfokuset sitt over på rapporten.</w:t>
+      </w:r>
     </w:p>
     <w:p>
       <w:pPr>
@@ -3035,17 +3043,38 @@
       </w:r>
       <w:r>
         <w:rPr>
+          <w:lang w:val="da-DK"/>
+        </w:rPr>
+        <w:t xml:space="preserve">Vi ville holde det minimalistisk. </w:t>
+      </w:r>
+      <w:r>
+        <w:t xml:space="preserve">Det skulle ikke være noe som kunne </w:t>
+      </w:r>
+      <w:r>
+        <w:t xml:space="preserve">oppleves som rotete på forsiden. Her ville vi i utgangspunktet kun ha en side som sendte deg videre til det du ønsket å finne ut av angående skolen. Det er her vi fikk idéen til å </w:t>
+      </w:r>
+      <w:r>
+        <w:t>kun ha knapper som fører deg videre fra forsiden, dit du vil. Vi likte bikube-designet, og valgte dette.</w:t>
+      </w:r>
+      <w:r>
+        <w:t xml:space="preserve"> (fig. 4).</w:t>
+      </w:r>
+    </w:p>
+    <w:p>
+      <w:r>
+        <w:rPr>
           <w:noProof/>
           <w:lang w:eastAsia="nb-NO"/>
         </w:rPr>
+        <w:lastRenderedPageBreak/>
         <w:drawing>
           <wp:anchor distT="0" distB="0" distL="114300" distR="114300" simplePos="0" relativeHeight="251666432" behindDoc="1" locked="0" layoutInCell="1" allowOverlap="1">
             <wp:simplePos x="0" y="0"/>
             <wp:positionH relativeFrom="column">
-              <wp:posOffset>654685</wp:posOffset>
+              <wp:posOffset>1965325</wp:posOffset>
             </wp:positionH>
             <wp:positionV relativeFrom="paragraph">
-              <wp:posOffset>581660</wp:posOffset>
+              <wp:posOffset>5080</wp:posOffset>
             </wp:positionV>
             <wp:extent cx="1737360" cy="2316480"/>
             <wp:effectExtent l="0" t="0" r="0" b="7620"/>
@@ -3103,30 +3132,9 @@
       </w:r>
       <w:r>
         <w:rPr>
-          <w:lang w:val="da-DK"/>
-        </w:rPr>
-        <w:t xml:space="preserve">Vi ville holde det minimalistisk. </w:t>
-      </w:r>
-      <w:r>
-        <w:t xml:space="preserve">Det skulle ikke være noe som kunne </w:t>
-      </w:r>
-      <w:r>
-        <w:t xml:space="preserve">oppleves som rotete på forsiden. Her ville vi i utgangspunktet kun ha en side som sendte deg videre til det du ønsket å finne ut av angående skolen. Det er her vi fikk idéen til å </w:t>
-      </w:r>
-      <w:r>
-        <w:t>kun ha knapper som fører deg videre fra forsiden, dit du vil. Vi likte bikube-designet, og valgte dette.</w:t>
-      </w:r>
-      <w:r>
-        <w:t xml:space="preserve"> (fig. 4).</w:t>
-      </w:r>
-    </w:p>
-    <w:p>
-      <w:r>
-        <w:rPr>
           <w:noProof/>
           <w:lang w:eastAsia="nb-NO"/>
         </w:rPr>
-        <w:lastRenderedPageBreak/>
         <w:t xml:space="preserve"> </w:t>
       </w:r>
       <w:r>
@@ -3183,8 +3191,6 @@
           </wp:inline>
         </w:drawing>
       </w:r>
-      <w:bookmarkStart w:id="1" w:name="_GoBack"/>
-      <w:bookmarkEnd w:id="1"/>
     </w:p>
     <w:p>
       <w:r>
@@ -3556,26 +3562,41 @@
       <w:r>
         <w:t>-mappe fikk seg en ordentlig vårrengjøring i begynnelsen av mai, og en universal mal for mappestruktur ble opprettet.</w:t>
       </w:r>
+      <w:r>
+        <w:t xml:space="preserve"> </w:t>
+      </w:r>
+      <w:r>
+        <w:t>Evnen til å kunne «gå tilbake i tid», og se på små endringer som ble gjort i koden, tillot oss å oppdage små knuter som skapte plagsomme problemer, som ellers kunne tatt lang tid å løse.</w:t>
+      </w:r>
     </w:p>
     <w:p>
       <w:r>
         <w:t xml:space="preserve">Vi hadde god kommunikasjon for når, og hva som ble jobbet med, noe som resulterte i at vi fikk minimalt med </w:t>
       </w:r>
+      <w:r>
+        <w:t>«</w:t>
+      </w:r>
       <w:proofErr w:type="spellStart"/>
       <w:r>
         <w:t>merge</w:t>
       </w:r>
       <w:proofErr w:type="spellEnd"/>
       <w:r>
+        <w:t>»</w:t>
+      </w:r>
+      <w:r>
         <w:t>-konflikter. Blant de få vi fikk, var noen så ille, og vanskelige å løse, at vi måtte slette biblioteket, og laste det inn på nytt. Dette førte til at vi opplevde datatap én gang i løpet av prosjektet, ca. 300 ord i rapporten.</w:t>
       </w:r>
     </w:p>
     <w:p>
-      <w:pPr>
-        <w:rPr>
-          <w:b/>
-        </w:rPr>
-      </w:pPr>
+      <w:proofErr w:type="spellStart"/>
+      <w:r>
+        <w:t>Git</w:t>
+      </w:r>
+      <w:proofErr w:type="spellEnd"/>
+      <w:r>
+        <w:t xml:space="preserve"> har vært en uvurderlig ressurs for oss gjennom prosjektet. Det er noe vi absolutt vil få nytte av senere i studiene, og etter hvert, også i arbeidslivet.</w:t>
+      </w:r>
     </w:p>
     <w:p>
       <w:pPr>
@@ -3652,6 +3673,7 @@
     </w:p>
     <w:p>
       <w:r>
+        <w:lastRenderedPageBreak/>
         <w:t xml:space="preserve">Gruppearbeidet har fungert veldig bra for oss. Det har vært god kommunikasjon mellom alle medlemmene, og det har ikke vært noen konflikter. Der det har vært små uenigheter rundt design og andre avgjørelser, har vi diskutert, hørt på det alle hadde å si, og valgt det flertallet </w:t>
       </w:r>
       <w:r>
@@ -3660,17 +3682,15 @@
     </w:p>
     <w:p>
       <w:r>
-        <w:lastRenderedPageBreak/>
-        <w:t xml:space="preserve">Vi var innom et fåtalls kreative metoder for å få inspirasjon til nettsiden. </w:t>
-      </w:r>
-      <w:r>
-        <w:t>Det var aldri for få, eller for dårlige idéer, men vi tenkte vi kunne se om vi fikk noe ut av metodene.</w:t>
-      </w:r>
-      <w:r>
-        <w:t xml:space="preserve"> De første møtene prøvde vi forskjellige former for brainstorming. </w:t>
-      </w:r>
-      <w:r>
-        <w:t xml:space="preserve">Det første vi gjorde, var å ta i bruk det gode, gamle tankekartet. Vi hadde hovedsiden i midten, og armer ut til undersidene, med egne armer ut derifra igjen. Dette ga oss idéer vi skrev opp, men det vi følte på energinivået at vi trengte noe med høyere tempo og tankegang. </w:t>
+        <w:t xml:space="preserve">Vi var innom et fåtalls kreative metoder for å få inspirasjon til nettsiden. Det var aldri for få, eller for dårlige idéer, men vi tenkte vi kunne se om vi fikk noe ut av metodene. De første møtene prøvde vi forskjellige former for brainstorming. </w:t>
+      </w:r>
+      <w:r>
+        <w:t>Det første vi gjorde, var å ta i bruk det gode, gamle tankekartet. Vi hadde hovedsiden i midten, og armer ut til undersidene, med egne armer ut derifra igjen. Dette ga oss idéer vi skrev opp, men det vi</w:t>
+      </w:r>
+      <w:bookmarkStart w:id="1" w:name="_GoBack"/>
+      <w:bookmarkEnd w:id="1"/>
+      <w:r>
+        <w:t xml:space="preserve"> følte på energinivået at vi trengte noe med høyere tempo og tankegang. </w:t>
       </w:r>
       <w:r>
         <w:t>Vi skrev ned hver våre spørsmål angående design, brukervennlighet, idéer etc. Det endte opp med at vi satte oss i en ring, og kastet en gjenstand til hverandre. De som tok imot gjenstanden, skulle dermed svare på spørsmål fra han som kastet, og svaret skulle komme så fort som mulig. Vi ble enige om at ingen svar var dumme, og vi skulle diskutere hvert svar, uansett hva det var. Denne metoden ga oss mye god inspirasjon, både til eksisterende elementer ved siden, og til nye ting vi senere tok med.</w:t>
@@ -3780,7 +3800,7 @@
                 <w:bCs/>
                 <w:noProof/>
               </w:rPr>
-              <w:t>7</w:t>
+              <w:t>9</w:t>
             </w:r>
             <w:r>
               <w:rPr>
@@ -5814,7 +5834,7 @@
 </file>
 
 <file path=customXml/itemProps2.xml><?xml version="1.0" encoding="utf-8"?>
-<ds:datastoreItem xmlns:ds="http://schemas.openxmlformats.org/officeDocument/2006/customXml" ds:itemID="{939E16CC-6414-40CB-AA65-C31ECC3E9F20}">
+<ds:datastoreItem xmlns:ds="http://schemas.openxmlformats.org/officeDocument/2006/customXml" ds:itemID="{29589590-838E-42BA-9404-7A64B38387A0}">
   <ds:schemaRefs>
     <ds:schemaRef ds:uri="http://schemas.openxmlformats.org/officeDocument/2006/bibliography"/>
   </ds:schemaRefs>

</xml_diff>

<commit_message>
Rapport - Klar til å leses
</commit_message>
<xml_diff>
--- a/Dokumentasjon/Forside + innholdsfortegnelse/Eksamensoppgave våren 2017.docx
+++ b/Dokumentasjon/Forside + innholdsfortegnelse/Eksamensoppgave våren 2017.docx
@@ -166,13 +166,7 @@
             <w:rPr>
               <w:sz w:val="32"/>
             </w:rPr>
-            <w:t>Eksamensoppgave</w:t>
-          </w:r>
-          <w:r>
-            <w:rPr>
-              <w:sz w:val="32"/>
-            </w:rPr>
-            <w:t xml:space="preserve"> våren 2017</w:t>
+            <w:t>Eksamensoppgave våren 2017</w:t>
           </w:r>
         </w:p>
         <w:p>
@@ -610,68 +604,15 @@
                 <w:b/>
                 <w:color w:val="262626"/>
                 <w:sz w:val="24"/>
-                <w:lang w:val="en-US"/>
               </w:rPr>
             </w:pPr>
-            <w:proofErr w:type="spellStart"/>
             <w:r>
               <w:rPr>
                 <w:rFonts w:ascii="Arial" w:hAnsi="Arial"/>
                 <w:b/>
                 <w:color w:val="262626"/>
-                <w:lang w:val="en-US"/>
               </w:rPr>
-              <w:t>Emnekode</w:t>
-            </w:r>
-            <w:proofErr w:type="spellEnd"/>
-            <w:r>
-              <w:rPr>
-                <w:rFonts w:ascii="Arial" w:hAnsi="Arial"/>
-                <w:b/>
-                <w:color w:val="262626"/>
-                <w:lang w:val="en-US"/>
-              </w:rPr>
-              <w:t xml:space="preserve"> </w:t>
-            </w:r>
-            <w:proofErr w:type="spellStart"/>
-            <w:r>
-              <w:rPr>
-                <w:rFonts w:ascii="Arial" w:hAnsi="Arial"/>
-                <w:b/>
-                <w:color w:val="262626"/>
-                <w:lang w:val="en-US"/>
-              </w:rPr>
-              <w:t>og</w:t>
-            </w:r>
-            <w:proofErr w:type="spellEnd"/>
-            <w:r>
-              <w:rPr>
-                <w:rFonts w:ascii="Arial" w:hAnsi="Arial"/>
-                <w:b/>
-                <w:color w:val="262626"/>
-                <w:lang w:val="en-US"/>
-              </w:rPr>
-              <w:t xml:space="preserve"> </w:t>
-            </w:r>
-            <w:proofErr w:type="spellStart"/>
-            <w:r>
-              <w:rPr>
-                <w:rFonts w:ascii="Arial" w:hAnsi="Arial"/>
-                <w:b/>
-                <w:color w:val="262626"/>
-                <w:lang w:val="en-US"/>
-              </w:rPr>
-              <w:t>emnenavn</w:t>
-            </w:r>
-            <w:proofErr w:type="spellEnd"/>
-            <w:r>
-              <w:rPr>
-                <w:rFonts w:ascii="Arial" w:hAnsi="Arial"/>
-                <w:b/>
-                <w:color w:val="262626"/>
-                <w:lang w:val="en-US"/>
-              </w:rPr>
-              <w:t>:</w:t>
+              <w:t>Emnekode og emnenavn:</w:t>
             </w:r>
           </w:p>
         </w:tc>
@@ -694,7 +635,6 @@
                 <w:rFonts w:ascii="Arial" w:hAnsi="Arial"/>
                 <w:b/>
                 <w:color w:val="262626"/>
-                <w:lang w:val="en-US"/>
               </w:rPr>
             </w:pPr>
             <w:r>
@@ -702,7 +642,6 @@
                 <w:rFonts w:ascii="Arial" w:hAnsi="Arial"/>
                 <w:b/>
                 <w:color w:val="262626"/>
-                <w:lang w:val="en-US"/>
               </w:rPr>
               <w:t xml:space="preserve">PRO101 </w:t>
             </w:r>
@@ -712,7 +651,6 @@
                 <w:rFonts w:ascii="Arial" w:hAnsi="Arial"/>
                 <w:b/>
                 <w:color w:val="262626"/>
-                <w:lang w:val="en-US"/>
               </w:rPr>
               <w:t>Webprosjekt</w:t>
             </w:r>
@@ -722,7 +660,6 @@
                 <w:rFonts w:ascii="Arial" w:hAnsi="Arial"/>
                 <w:b/>
                 <w:color w:val="262626"/>
-                <w:lang w:val="en-US"/>
               </w:rPr>
               <w:t xml:space="preserve"> </w:t>
             </w:r>
@@ -752,28 +689,15 @@
                 <w:rFonts w:ascii="Arial" w:hAnsi="Arial"/>
                 <w:b/>
                 <w:color w:val="262626"/>
-                <w:lang w:val="en-US"/>
               </w:rPr>
             </w:pPr>
-            <w:proofErr w:type="spellStart"/>
             <w:r>
               <w:rPr>
                 <w:rFonts w:ascii="Arial" w:hAnsi="Arial"/>
                 <w:b/>
                 <w:color w:val="262626"/>
-                <w:lang w:val="en-US"/>
               </w:rPr>
-              <w:t>Innleveringsdato</w:t>
-            </w:r>
-            <w:proofErr w:type="spellEnd"/>
-            <w:r>
-              <w:rPr>
-                <w:rFonts w:ascii="Arial" w:hAnsi="Arial"/>
-                <w:b/>
-                <w:color w:val="262626"/>
-                <w:lang w:val="en-US"/>
-              </w:rPr>
-              <w:t>:</w:t>
+              <w:t>Innleveringsdato:</w:t>
             </w:r>
           </w:p>
         </w:tc>
@@ -795,7 +719,6 @@
                 <w:rFonts w:ascii="Arial" w:hAnsi="Arial"/>
                 <w:b/>
                 <w:color w:val="262626"/>
-                <w:lang w:val="en-US"/>
               </w:rPr>
             </w:pPr>
             <w:r>
@@ -803,7 +726,6 @@
                 <w:rFonts w:ascii="Arial" w:hAnsi="Arial"/>
                 <w:b/>
                 <w:color w:val="262626"/>
-                <w:lang w:val="en-US"/>
               </w:rPr>
               <w:t>28.05.2017</w:t>
             </w:r>
@@ -833,28 +755,15 @@
                 <w:rFonts w:ascii="Arial" w:hAnsi="Arial"/>
                 <w:b/>
                 <w:color w:val="262626"/>
-                <w:lang w:val="en-US"/>
               </w:rPr>
             </w:pPr>
-            <w:proofErr w:type="spellStart"/>
             <w:r>
               <w:rPr>
                 <w:rFonts w:ascii="Arial" w:hAnsi="Arial"/>
                 <w:b/>
                 <w:color w:val="262626"/>
-                <w:lang w:val="en-US"/>
               </w:rPr>
-              <w:t>Antall</w:t>
-            </w:r>
-            <w:proofErr w:type="spellEnd"/>
-            <w:r>
-              <w:rPr>
-                <w:rFonts w:ascii="Arial" w:hAnsi="Arial"/>
-                <w:b/>
-                <w:color w:val="262626"/>
-                <w:lang w:val="en-US"/>
-              </w:rPr>
-              <w:t xml:space="preserve"> sider:</w:t>
+              <w:t>Antall sider:</w:t>
             </w:r>
           </w:p>
         </w:tc>
@@ -876,7 +785,6 @@
                 <w:rFonts w:ascii="Arial" w:hAnsi="Arial"/>
                 <w:b/>
                 <w:color w:val="262626"/>
-                <w:lang w:val="en-US"/>
               </w:rPr>
             </w:pPr>
             <w:r>
@@ -884,7 +792,6 @@
                 <w:rFonts w:ascii="Arial" w:hAnsi="Arial"/>
                 <w:b/>
                 <w:color w:val="262626"/>
-                <w:lang w:val="en-US"/>
               </w:rPr>
               <w:t>xx</w:t>
             </w:r>
@@ -914,48 +821,15 @@
                 <w:rFonts w:ascii="Arial" w:hAnsi="Arial"/>
                 <w:b/>
                 <w:color w:val="262626"/>
-                <w:lang w:val="en-US"/>
               </w:rPr>
             </w:pPr>
-            <w:proofErr w:type="spellStart"/>
             <w:r>
               <w:rPr>
                 <w:rFonts w:ascii="Arial" w:hAnsi="Arial"/>
                 <w:b/>
                 <w:color w:val="262626"/>
-                <w:lang w:val="en-US"/>
               </w:rPr>
-              <w:t>Antall</w:t>
-            </w:r>
-            <w:proofErr w:type="spellEnd"/>
-            <w:r>
-              <w:rPr>
-                <w:rFonts w:ascii="Arial" w:hAnsi="Arial"/>
-                <w:b/>
-                <w:color w:val="262626"/>
-                <w:lang w:val="en-US"/>
-              </w:rPr>
-              <w:t xml:space="preserve"> </w:t>
-            </w:r>
-            <w:proofErr w:type="spellStart"/>
-            <w:r>
-              <w:rPr>
-                <w:rFonts w:ascii="Arial" w:hAnsi="Arial"/>
-                <w:b/>
-                <w:color w:val="262626"/>
-                <w:lang w:val="en-US"/>
-              </w:rPr>
-              <w:t>ord</w:t>
-            </w:r>
-            <w:proofErr w:type="spellEnd"/>
-            <w:r>
-              <w:rPr>
-                <w:rFonts w:ascii="Arial" w:hAnsi="Arial"/>
-                <w:b/>
-                <w:color w:val="262626"/>
-                <w:lang w:val="en-US"/>
-              </w:rPr>
-              <w:t>:</w:t>
+              <w:t>Antall ord:</w:t>
             </w:r>
           </w:p>
         </w:tc>
@@ -977,7 +851,6 @@
                 <w:rFonts w:ascii="Arial" w:hAnsi="Arial"/>
                 <w:b/>
                 <w:color w:val="262626"/>
-                <w:lang w:val="en-US"/>
               </w:rPr>
             </w:pPr>
             <w:proofErr w:type="spellStart"/>
@@ -986,7 +859,6 @@
                 <w:rFonts w:ascii="Arial" w:hAnsi="Arial"/>
                 <w:b/>
                 <w:color w:val="262626"/>
-                <w:lang w:val="en-US"/>
               </w:rPr>
               <w:t>xxxx</w:t>
             </w:r>
@@ -1017,28 +889,15 @@
                 <w:rFonts w:ascii="Arial" w:hAnsi="Arial"/>
                 <w:b/>
                 <w:color w:val="262626"/>
-                <w:lang w:val="en-US"/>
               </w:rPr>
             </w:pPr>
-            <w:proofErr w:type="spellStart"/>
             <w:r>
               <w:rPr>
                 <w:rFonts w:ascii="Arial" w:hAnsi="Arial"/>
                 <w:b/>
                 <w:color w:val="262626"/>
-                <w:lang w:val="en-US"/>
               </w:rPr>
-              <w:t>Gruppenummer</w:t>
-            </w:r>
-            <w:proofErr w:type="spellEnd"/>
-            <w:r>
-              <w:rPr>
-                <w:rFonts w:ascii="Arial" w:hAnsi="Arial"/>
-                <w:b/>
-                <w:color w:val="262626"/>
-                <w:lang w:val="en-US"/>
-              </w:rPr>
-              <w:t xml:space="preserve">: </w:t>
+              <w:t xml:space="preserve">Gruppenummer: </w:t>
             </w:r>
           </w:p>
         </w:tc>
@@ -1060,7 +919,6 @@
                 <w:rFonts w:ascii="Arial" w:hAnsi="Arial"/>
                 <w:b/>
                 <w:color w:val="262626"/>
-                <w:lang w:val="en-US"/>
               </w:rPr>
             </w:pPr>
             <w:r>
@@ -1068,7 +926,6 @@
                 <w:rFonts w:ascii="Arial" w:hAnsi="Arial"/>
                 <w:b/>
                 <w:color w:val="262626"/>
-                <w:lang w:val="en-US"/>
               </w:rPr>
               <w:t>13</w:t>
             </w:r>
@@ -1098,28 +955,15 @@
                 <w:rFonts w:ascii="Arial" w:hAnsi="Arial"/>
                 <w:b/>
                 <w:color w:val="262626"/>
-                <w:lang w:val="en-US"/>
               </w:rPr>
             </w:pPr>
-            <w:proofErr w:type="spellStart"/>
             <w:r>
               <w:rPr>
                 <w:rFonts w:ascii="Arial" w:hAnsi="Arial"/>
                 <w:b/>
                 <w:color w:val="262626"/>
-                <w:lang w:val="en-US"/>
               </w:rPr>
-              <w:t>Studentnavn</w:t>
-            </w:r>
-            <w:proofErr w:type="spellEnd"/>
-            <w:r>
-              <w:rPr>
-                <w:rFonts w:ascii="Arial" w:hAnsi="Arial"/>
-                <w:b/>
-                <w:color w:val="262626"/>
-                <w:lang w:val="en-US"/>
-              </w:rPr>
-              <w:t>:</w:t>
+              <w:t>Studentnavn:</w:t>
             </w:r>
           </w:p>
         </w:tc>
@@ -1142,28 +986,15 @@
                 <w:rFonts w:ascii="Arial" w:hAnsi="Arial"/>
                 <w:b/>
                 <w:color w:val="262626"/>
-                <w:lang w:val="en-US"/>
               </w:rPr>
             </w:pPr>
-            <w:proofErr w:type="spellStart"/>
             <w:r>
               <w:rPr>
                 <w:rFonts w:ascii="Arial" w:hAnsi="Arial"/>
                 <w:b/>
                 <w:color w:val="262626"/>
-                <w:lang w:val="en-US"/>
               </w:rPr>
-              <w:t>Studentnummer</w:t>
-            </w:r>
-            <w:proofErr w:type="spellEnd"/>
-            <w:r>
-              <w:rPr>
-                <w:rFonts w:ascii="Arial" w:hAnsi="Arial"/>
-                <w:b/>
-                <w:color w:val="262626"/>
-                <w:lang w:val="en-US"/>
-              </w:rPr>
-              <w:t>:</w:t>
+              <w:t>Studentnummer:</w:t>
             </w:r>
           </w:p>
         </w:tc>
@@ -1190,7 +1021,6 @@
                 <w:rFonts w:ascii="Arial" w:hAnsi="Arial"/>
                 <w:b/>
                 <w:color w:val="262626"/>
-                <w:lang w:val="en-US"/>
               </w:rPr>
             </w:pPr>
             <w:r>
@@ -1198,7 +1028,6 @@
                 <w:rFonts w:ascii="Arial" w:hAnsi="Arial"/>
                 <w:b/>
                 <w:color w:val="262626"/>
-                <w:lang w:val="en-US"/>
               </w:rPr>
               <w:t xml:space="preserve">Aleksander </w:t>
             </w:r>
@@ -1208,7 +1037,6 @@
                 <w:rFonts w:ascii="Arial" w:hAnsi="Arial"/>
                 <w:b/>
                 <w:color w:val="262626"/>
-                <w:lang w:val="en-US"/>
               </w:rPr>
               <w:t>Hauabakk</w:t>
             </w:r>
@@ -1218,7 +1046,6 @@
                 <w:rFonts w:ascii="Arial" w:hAnsi="Arial"/>
                 <w:b/>
                 <w:color w:val="262626"/>
-                <w:lang w:val="en-US"/>
               </w:rPr>
               <w:t>-Anwar</w:t>
             </w:r>
@@ -1242,7 +1069,6 @@
                 <w:rFonts w:ascii="Arial" w:hAnsi="Arial"/>
                 <w:b/>
                 <w:color w:val="262626"/>
-                <w:lang w:val="en-US"/>
               </w:rPr>
             </w:pPr>
           </w:p>
@@ -1270,7 +1096,6 @@
                 <w:rFonts w:ascii="Arial" w:hAnsi="Arial"/>
                 <w:b/>
                 <w:color w:val="262626"/>
-                <w:lang w:val="en-US"/>
               </w:rPr>
             </w:pPr>
             <w:proofErr w:type="spellStart"/>
@@ -1279,7 +1104,6 @@
                 <w:rFonts w:ascii="Arial" w:hAnsi="Arial"/>
                 <w:b/>
                 <w:color w:val="262626"/>
-                <w:lang w:val="en-US"/>
               </w:rPr>
               <w:t>Fulin</w:t>
             </w:r>
@@ -1289,21 +1113,9 @@
                 <w:rFonts w:ascii="Arial" w:hAnsi="Arial"/>
                 <w:b/>
                 <w:color w:val="262626"/>
-                <w:lang w:val="en-US"/>
               </w:rPr>
-              <w:t xml:space="preserve"> </w:t>
+              <w:t xml:space="preserve"> Halvorsen</w:t>
             </w:r>
-            <w:proofErr w:type="spellStart"/>
-            <w:r>
-              <w:rPr>
-                <w:rFonts w:ascii="Arial" w:hAnsi="Arial"/>
-                <w:b/>
-                <w:color w:val="262626"/>
-                <w:lang w:val="en-US"/>
-              </w:rPr>
-              <w:t>Halvorsen</w:t>
-            </w:r>
-            <w:proofErr w:type="spellEnd"/>
           </w:p>
         </w:tc>
         <w:tc>
@@ -1324,7 +1136,6 @@
                 <w:rFonts w:ascii="Arial" w:hAnsi="Arial"/>
                 <w:b/>
                 <w:color w:val="262626"/>
-                <w:lang w:val="en-US"/>
               </w:rPr>
             </w:pPr>
           </w:p>
@@ -1352,7 +1163,6 @@
                 <w:rFonts w:ascii="Arial" w:hAnsi="Arial"/>
                 <w:b/>
                 <w:color w:val="262626"/>
-                <w:lang w:val="en-US"/>
               </w:rPr>
             </w:pPr>
             <w:r>
@@ -1360,7 +1170,6 @@
                 <w:rFonts w:ascii="Arial" w:hAnsi="Arial"/>
                 <w:b/>
                 <w:color w:val="262626"/>
-                <w:lang w:val="en-US"/>
               </w:rPr>
               <w:t xml:space="preserve">Khalid </w:t>
             </w:r>
@@ -1370,7 +1179,6 @@
                 <w:rFonts w:ascii="Arial" w:hAnsi="Arial"/>
                 <w:b/>
                 <w:color w:val="262626"/>
-                <w:lang w:val="en-US"/>
               </w:rPr>
               <w:t>Bashe</w:t>
             </w:r>
@@ -1380,7 +1188,6 @@
                 <w:rFonts w:ascii="Arial" w:hAnsi="Arial"/>
                 <w:b/>
                 <w:color w:val="262626"/>
-                <w:lang w:val="en-US"/>
               </w:rPr>
               <w:t xml:space="preserve"> Said</w:t>
             </w:r>
@@ -1404,7 +1211,6 @@
                 <w:rFonts w:ascii="Arial" w:hAnsi="Arial"/>
                 <w:b/>
                 <w:color w:val="262626"/>
-                <w:lang w:val="en-US"/>
               </w:rPr>
             </w:pPr>
           </w:p>
@@ -1432,7 +1238,6 @@
                 <w:rFonts w:ascii="Arial" w:hAnsi="Arial"/>
                 <w:b/>
                 <w:color w:val="262626"/>
-                <w:lang w:val="en-US"/>
               </w:rPr>
             </w:pPr>
             <w:r>
@@ -1440,21 +1245,9 @@
                 <w:rFonts w:ascii="Arial" w:hAnsi="Arial"/>
                 <w:b/>
                 <w:color w:val="262626"/>
-                <w:lang w:val="en-US"/>
               </w:rPr>
-              <w:t xml:space="preserve">Sebastian </w:t>
+              <w:t>Sebastian Knutsen</w:t>
             </w:r>
-            <w:proofErr w:type="spellStart"/>
-            <w:r>
-              <w:rPr>
-                <w:rFonts w:ascii="Arial" w:hAnsi="Arial"/>
-                <w:b/>
-                <w:color w:val="262626"/>
-                <w:lang w:val="en-US"/>
-              </w:rPr>
-              <w:t>Knutsen</w:t>
-            </w:r>
-            <w:proofErr w:type="spellEnd"/>
           </w:p>
         </w:tc>
         <w:tc>
@@ -1475,7 +1268,6 @@
                 <w:rFonts w:ascii="Arial" w:hAnsi="Arial"/>
                 <w:b/>
                 <w:color w:val="262626"/>
-                <w:lang w:val="en-US"/>
               </w:rPr>
             </w:pPr>
           </w:p>
@@ -1503,7 +1295,6 @@
                 <w:rFonts w:ascii="Arial" w:hAnsi="Arial"/>
                 <w:b/>
                 <w:color w:val="262626"/>
-                <w:lang w:val="en-US"/>
               </w:rPr>
             </w:pPr>
             <w:r>
@@ -1511,21 +1302,9 @@
                 <w:rFonts w:ascii="Arial" w:hAnsi="Arial"/>
                 <w:b/>
                 <w:color w:val="262626"/>
-                <w:lang w:val="en-US"/>
               </w:rPr>
-              <w:t xml:space="preserve">Tobias </w:t>
+              <w:t>Tobias Dybwad</w:t>
             </w:r>
-            <w:proofErr w:type="spellStart"/>
-            <w:r>
-              <w:rPr>
-                <w:rFonts w:ascii="Arial" w:hAnsi="Arial"/>
-                <w:b/>
-                <w:color w:val="262626"/>
-                <w:lang w:val="en-US"/>
-              </w:rPr>
-              <w:t>Dybwad</w:t>
-            </w:r>
-            <w:proofErr w:type="spellEnd"/>
           </w:p>
         </w:tc>
         <w:tc>
@@ -1546,7 +1325,6 @@
                 <w:rFonts w:ascii="Arial" w:hAnsi="Arial"/>
                 <w:b/>
                 <w:color w:val="262626"/>
-                <w:lang w:val="en-US"/>
               </w:rPr>
             </w:pPr>
             <w:r>
@@ -1554,7 +1332,6 @@
                 <w:rFonts w:ascii="Arial" w:hAnsi="Arial"/>
                 <w:b/>
                 <w:color w:val="262626"/>
-                <w:lang w:val="en-US"/>
               </w:rPr>
               <w:t>702783</w:t>
             </w:r>
@@ -1769,7 +1546,7 @@
             <w:ind w:left="0" w:firstLine="216"/>
           </w:pPr>
           <w:r>
-            <w:t xml:space="preserve">     </w:t>
+            <w:t xml:space="preserve">   </w:t>
           </w:r>
           <w:r>
             <w:t>Arbeids</w:t>
@@ -2072,7 +1849,25 @@
         <w:rPr>
           <w:b/>
         </w:rPr>
-        <w:t>Innledning - p</w:t>
+        <w:t>(((</w:t>
+      </w:r>
+      <w:r>
+        <w:rPr>
+          <w:b/>
+        </w:rPr>
+        <w:t xml:space="preserve">Innledning </w:t>
+      </w:r>
+      <w:r>
+        <w:rPr>
+          <w:b/>
+        </w:rPr>
+        <w:t>–</w:t>
+      </w:r>
+      <w:r>
+        <w:rPr>
+          <w:b/>
+        </w:rPr>
+        <w:t xml:space="preserve"> p</w:t>
       </w:r>
       <w:r>
         <w:rPr>
@@ -2080,10 +1875,28 @@
         </w:rPr>
         <w:t>roblemstilling</w:t>
       </w:r>
-    </w:p>
-    <w:p>
-      <w:r>
-        <w:t>(Studenter ved Westerdals Oslo ACT disponerer tre ulike campuser sentralt i Oslo. Campusene Brenneriveien, Fjerdingen og Vulkan, er fremmede for nye studenter ved høgskolen, og det etterlengtes mer informasjon om studiestedene og nærmiljøet. Gruppen vår har fått i oppgave å utvikle en webside, med fokus på nærmiljøet. Vil vi klare å følge idéen vår, og fullføre en tilfredsstillende nettside, som svarer på oppgaven?)</w:t>
+      <w:r>
+        <w:rPr>
+          <w:b/>
+        </w:rPr>
+        <w:t>)))</w:t>
+      </w:r>
+    </w:p>
+    <w:p>
+      <w:r>
+        <w:t>((</w:t>
+      </w:r>
+      <w:r>
+        <w:t xml:space="preserve">(Studenter ved Westerdals Oslo ACT disponerer tre ulike campuser sentralt i Oslo. Campusene Brenneriveien, Fjerdingen og Vulkan, er fremmede for nye studenter ved høgskolen, og det etterlengtes mer informasjon om studiestedene og nærmiljøet. Gruppen vår har fått i oppgave å utvikle en webside, med fokus på nærmiljøet. Vil vi klare å følge </w:t>
+      </w:r>
+      <w:r>
+        <w:t>planen</w:t>
+      </w:r>
+      <w:r>
+        <w:t xml:space="preserve"> vår, og fullføre en tilfredsstillende nettside, som svarer på oppgaven?)</w:t>
+      </w:r>
+      <w:r>
+        <w:t>))</w:t>
       </w:r>
     </w:p>
     <w:p/>
@@ -2110,7 +1923,13 @@
         <w:rPr>
           <w:b/>
         </w:rPr>
-        <w:t>førsteutkast</w:t>
+        <w:t>F</w:t>
+      </w:r>
+      <w:r>
+        <w:rPr>
+          <w:b/>
+        </w:rPr>
+        <w:t>ørsteutkast</w:t>
       </w:r>
     </w:p>
     <w:p>
@@ -2133,7 +1952,19 @@
         <w:t xml:space="preserve">Etter overraskende lite frem og tilbake, ble gruppen fort enige om hvilken retning vi skulle </w:t>
       </w:r>
       <w:r>
-        <w:t>ta oppgaven. Vi spurte oss selv hva vi tenkte og reagerte på, da vi var nye elever, høsten 2016. Det var litt å ta av, da vi alle syntes det var dårlig informasjon, og kommunikasjon fra skolen sin side. Dermed valgte vi å lage nettsiden vår for ferske elever ved Westerdals.</w:t>
+        <w:t>ta oppgaven. Vi spurte oss selv hva vi tenkte og reagerte på</w:t>
+      </w:r>
+      <w:r>
+        <w:t xml:space="preserve"> </w:t>
+      </w:r>
+      <w:r>
+        <w:t>da vi var nye elever</w:t>
+      </w:r>
+      <w:r>
+        <w:t xml:space="preserve"> ved skolen</w:t>
+      </w:r>
+      <w:r>
+        <w:t>, høsten 2016. Det var litt å ta av, da vi alle syntes det var dårlig informasjon, og kommunikasjon fra skolen sin side. Dermed valgte vi å lage nettsiden vår for ferske elever ved Westerdals.</w:t>
       </w:r>
     </w:p>
     <w:p>
@@ -2158,78 +1989,18 @@
         <w:t xml:space="preserve"> ha sine egne markører over steder av interesse.</w:t>
       </w:r>
     </w:p>
-    <w:p/>
-    <w:p>
-      <w:pPr>
-        <w:rPr>
-          <w:b/>
-        </w:rPr>
-      </w:pPr>
-      <w:r>
-        <w:rPr>
-          <w:b/>
-        </w:rPr>
-        <w:t>Idé og konsept – skisse</w:t>
-      </w:r>
-    </w:p>
-    <w:p>
-      <w:r>
-        <w:t xml:space="preserve">Allerede første dagen, hadde vi blitt enige om et generelt utkast til hvordan siden skulle se ut. Vi ville ha en enkel hovedside, for å holde navigeringen enkel for brukerne. </w:t>
-      </w:r>
-      <w:r>
-        <w:t xml:space="preserve">De </w:t>
-      </w:r>
-      <w:proofErr w:type="spellStart"/>
-      <w:r>
-        <w:t>hexagon</w:t>
-      </w:r>
-      <w:proofErr w:type="spellEnd"/>
-      <w:r>
-        <w:t xml:space="preserve">-formede bildene, skulle fungere som knapper, </w:t>
-      </w:r>
-      <w:r>
-        <w:t xml:space="preserve">som tar brukeren </w:t>
-      </w:r>
-      <w:r>
-        <w:t xml:space="preserve">til de </w:t>
-      </w:r>
-      <w:r>
-        <w:t>respektive undersidene.</w:t>
-      </w:r>
-      <w:r>
-        <w:t xml:space="preserve"> </w:t>
-      </w:r>
-    </w:p>
-    <w:p>
-      <w:r>
-        <w:t xml:space="preserve">Med konseptet klart for oss, </w:t>
-      </w:r>
-      <w:r>
-        <w:t>skisse</w:t>
-      </w:r>
-      <w:r>
-        <w:t>r</w:t>
-      </w:r>
-      <w:r>
-        <w:t>t</w:t>
-      </w:r>
-      <w:r>
-        <w:t>e</w:t>
-      </w:r>
-      <w:r>
-        <w:t xml:space="preserve"> </w:t>
-      </w:r>
-      <w:r>
-        <w:t xml:space="preserve">vi </w:t>
-      </w:r>
-      <w:r>
-        <w:t xml:space="preserve">opp noe som kunne minne om en nettside på papir. Vi likte tankegangen, men det så rett og slett ikke ut på papir, så den skissen gikk i søpla. </w:t>
-      </w:r>
-      <w:r>
-        <w:t>Dagen etter var konseptet klart på Photoshop (fig. 1).</w:t>
-      </w:r>
-      <w:r>
-        <w:t xml:space="preserve"> </w:t>
+    <w:p>
+      <w:r>
+        <w:t>Det absolutt første utkastet vi fikk skissert opp på en tavle</w:t>
+      </w:r>
+      <w:r>
+        <w:t xml:space="preserve"> (fig. 1)</w:t>
+      </w:r>
+      <w:r>
+        <w:t>, var først og fremst designet for å se fint ut, uten å ha lagt veldig mye fokus på brukervennlighet.</w:t>
+      </w:r>
+      <w:r>
+        <w:t xml:space="preserve"> Vi ønsket å ha fem undersider, og knappene til disse undersidene skulle være plassert i en slags «W-formasjon», slik man kan se på bildet under.</w:t>
       </w:r>
     </w:p>
     <w:p>
@@ -2244,10 +2015,10 @@
               <wp:anchor distT="45720" distB="45720" distL="114300" distR="114300" simplePos="0" relativeHeight="251661312" behindDoc="0" locked="0" layoutInCell="1" allowOverlap="1">
                 <wp:simplePos x="0" y="0"/>
                 <wp:positionH relativeFrom="column">
-                  <wp:posOffset>3790950</wp:posOffset>
+                  <wp:posOffset>4842510</wp:posOffset>
                 </wp:positionH>
                 <wp:positionV relativeFrom="page">
-                  <wp:posOffset>8199120</wp:posOffset>
+                  <wp:posOffset>7749540</wp:posOffset>
                 </wp:positionV>
                 <wp:extent cx="495300" cy="266700"/>
                 <wp:effectExtent l="0" t="0" r="0" b="0"/>
@@ -2304,11 +2075,7 @@
           </mc:Choice>
           <mc:Fallback>
             <w:pict>
-              <v:shapetype id="_x0000_t202" coordsize="21600,21600" o:spt="202" path="m,l,21600r21600,l21600,xe">
-                <v:stroke joinstyle="miter"/>
-                <v:path gradientshapeok="t" o:connecttype="rect"/>
-              </v:shapetype>
-              <v:shape id="Tekstboks 2" o:spid="_x0000_s1027" type="#_x0000_t202" style="position:absolute;margin-left:298.5pt;margin-top:645.6pt;width:39pt;height:21pt;z-index:251661312;visibility:visible;mso-wrap-style:square;mso-width-percent:0;mso-height-percent:0;mso-wrap-distance-left:9pt;mso-wrap-distance-top:3.6pt;mso-wrap-distance-right:9pt;mso-wrap-distance-bottom:3.6pt;mso-position-horizontal:absolute;mso-position-horizontal-relative:text;mso-position-vertical:absolute;mso-position-vertical-relative:page;mso-width-percent:0;mso-height-percent:0;mso-width-relative:margin;mso-height-relative:margin;v-text-anchor:top" o:gfxdata="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" filled="f" stroked="f">
+              <v:shape id="Tekstboks 2" o:spid="_x0000_s1027" type="#_x0000_t202" style="position:absolute;margin-left:381.3pt;margin-top:610.2pt;width:39pt;height:21pt;z-index:251661312;visibility:visible;mso-wrap-style:square;mso-width-percent:0;mso-height-percent:0;mso-wrap-distance-left:9pt;mso-wrap-distance-top:3.6pt;mso-wrap-distance-right:9pt;mso-wrap-distance-bottom:3.6pt;mso-position-horizontal:absolute;mso-position-horizontal-relative:text;mso-position-vertical:absolute;mso-position-vertical-relative:page;mso-width-percent:0;mso-height-percent:0;mso-width-relative:margin;mso-height-relative:margin;v-text-anchor:top" o:gfxdata="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" filled="f" stroked="f">
                 <v:textbox>
                   <w:txbxContent>
                     <w:p>
@@ -2330,10 +2097,10 @@
           <w:lang w:eastAsia="nb-NO"/>
         </w:rPr>
         <w:drawing>
-          <wp:inline distT="0" distB="0" distL="0" distR="0" wp14:anchorId="0C987B72" wp14:editId="50C48EAB">
-            <wp:extent cx="3784396" cy="2956560"/>
-            <wp:effectExtent l="0" t="0" r="6985" b="0"/>
-            <wp:docPr id="3" name="Bilde 3" descr="C:\Users\Bruker\AppData\Local\Microsoft\Windows\INetCache\Content.Word\Index sketch.jpg"/>
+          <wp:inline distT="0" distB="0" distL="0" distR="0" wp14:anchorId="318942C0" wp14:editId="79D27D43">
+            <wp:extent cx="4823460" cy="3617595"/>
+            <wp:effectExtent l="0" t="0" r="0" b="1905"/>
+            <wp:docPr id="10" name="Bilde 10" descr="C:\Users\Bruker\AppData\Local\Microsoft\Windows\INetCache\Content.Word\17425924_10154599677585889_2530257011085858493_n (1).jpg"/>
             <wp:cNvGraphicFramePr>
               <a:graphicFrameLocks xmlns:a="http://schemas.openxmlformats.org/drawingml/2006/main" noChangeAspect="1"/>
             </wp:cNvGraphicFramePr>
@@ -2341,13 +2108,13 @@
               <a:graphicData uri="http://schemas.openxmlformats.org/drawingml/2006/picture">
                 <pic:pic xmlns:pic="http://schemas.openxmlformats.org/drawingml/2006/picture">
                   <pic:nvPicPr>
-                    <pic:cNvPr id="0" name="Picture 1" descr="C:\Users\Bruker\AppData\Local\Microsoft\Windows\INetCache\Content.Word\Index sketch.jpg"/>
+                    <pic:cNvPr id="0" name="Picture 5" descr="C:\Users\Bruker\AppData\Local\Microsoft\Windows\INetCache\Content.Word\17425924_10154599677585889_2530257011085858493_n (1).jpg"/>
                     <pic:cNvPicPr>
                       <a:picLocks noChangeAspect="1" noChangeArrowheads="1"/>
                     </pic:cNvPicPr>
                   </pic:nvPicPr>
                   <pic:blipFill>
-                    <a:blip r:embed="rId10" cstate="print">
+                    <a:blip r:embed="rId10">
                       <a:extLst>
                         <a:ext uri="{28A0092B-C50C-407E-A947-70E740481C1C}">
                           <a14:useLocalDpi xmlns:a14="http://schemas.microsoft.com/office/drawing/2010/main" val="0"/>
@@ -2362,7 +2129,7 @@
                   <pic:spPr bwMode="auto">
                     <a:xfrm>
                       <a:off x="0" y="0"/>
-                      <a:ext cx="3788323" cy="2959628"/>
+                      <a:ext cx="4823460" cy="3617595"/>
                     </a:xfrm>
                     <a:prstGeom prst="rect">
                       <a:avLst/>
@@ -2380,153 +2147,124 @@
       </w:r>
     </w:p>
     <w:p>
-      <w:r>
-        <w:t>Konseptet spilte på en interaktiv menylinje, som skulle være en stor del av nettsiden. Den skulle føl</w:t>
-      </w:r>
-      <w:r>
-        <w:t xml:space="preserve">ge brukeren på alle undersider, og forbli der mens man </w:t>
-      </w:r>
-      <w:r>
-        <w:t>‘’</w:t>
+      <w:pPr>
+        <w:rPr>
+          <w:b/>
+        </w:rPr>
+      </w:pPr>
+    </w:p>
+    <w:p>
+      <w:pPr>
+        <w:rPr>
+          <w:b/>
+        </w:rPr>
+      </w:pPr>
+    </w:p>
+    <w:p>
+      <w:pPr>
+        <w:rPr>
+          <w:b/>
+        </w:rPr>
+      </w:pPr>
+    </w:p>
+    <w:p>
+      <w:pPr>
+        <w:rPr>
+          <w:b/>
+        </w:rPr>
+      </w:pPr>
+    </w:p>
+    <w:p>
+      <w:pPr>
+        <w:rPr>
+          <w:b/>
+        </w:rPr>
+      </w:pPr>
+    </w:p>
+    <w:p>
+      <w:pPr>
+        <w:rPr>
+          <w:b/>
+        </w:rPr>
+      </w:pPr>
+      <w:r>
+        <w:rPr>
+          <w:b/>
+        </w:rPr>
+        <w:lastRenderedPageBreak/>
+        <w:t>Idé og konsept – S</w:t>
+      </w:r>
+      <w:r>
+        <w:rPr>
+          <w:b/>
+        </w:rPr>
+        <w:t>kisse</w:t>
+      </w:r>
+    </w:p>
+    <w:p>
+      <w:r>
+        <w:t xml:space="preserve">Allerede første dagen, hadde vi blitt enige om et generelt utkast til hvordan siden skulle se ut. Vi ville ha en enkel hovedside, for å holde navigeringen enkel for brukerne. </w:t>
+      </w:r>
+      <w:r>
+        <w:t xml:space="preserve">De </w:t>
       </w:r>
       <w:proofErr w:type="spellStart"/>
       <w:r>
-        <w:t>scroller</w:t>
+        <w:t>hexagon</w:t>
       </w:r>
       <w:proofErr w:type="spellEnd"/>
       <w:r>
-        <w:t>’’</w:t>
-      </w:r>
-      <w:r>
-        <w:t xml:space="preserve"> nedover. </w:t>
-      </w:r>
-      <w:r>
-        <w:t>Vi gikk for et ‘’bikube’’-inspirert oppsett av knappene.</w:t>
+        <w:t xml:space="preserve">-formede bildene, skulle fungere som knapper, </w:t>
+      </w:r>
+      <w:r>
+        <w:t xml:space="preserve">som tar brukeren </w:t>
+      </w:r>
+      <w:r>
+        <w:t xml:space="preserve">til de </w:t>
+      </w:r>
+      <w:r>
+        <w:t>respektive undersidene.</w:t>
       </w:r>
       <w:r>
         <w:t xml:space="preserve"> </w:t>
       </w:r>
-      <w:r>
-        <w:t xml:space="preserve">Øverst til høyre, ville det være mulig for brukeren å navigere seg raskt til hver enkelt side. </w:t>
-      </w:r>
-      <w:r>
-        <w:t>Vi trodde først at det skulle være ganske enkelt å forstå hvordan knappene fungerte, men etter en liten dis</w:t>
-      </w:r>
-      <w:r>
-        <w:t>kusjon, og innspill fra andre, skjønte vi at vi måtte prøve å få brukeren til å skjønne hvordan man skulle navigere seg rundt på siden.</w:t>
+    </w:p>
+    <w:p>
+      <w:r>
+        <w:t xml:space="preserve">Med konseptet klart for oss, </w:t>
+      </w:r>
+      <w:r>
+        <w:t>skisse</w:t>
+      </w:r>
+      <w:r>
+        <w:t>r</w:t>
+      </w:r>
+      <w:r>
+        <w:t>t</w:t>
+      </w:r>
+      <w:r>
+        <w:t>e</w:t>
       </w:r>
       <w:r>
         <w:t xml:space="preserve"> </w:t>
       </w:r>
-    </w:p>
-    <w:p>
-      <w:pPr>
-        <w:rPr>
-          <w:b/>
-        </w:rPr>
-      </w:pPr>
-      <w:r>
-        <w:rPr>
-          <w:b/>
-        </w:rPr>
-        <w:lastRenderedPageBreak/>
-        <w:t xml:space="preserve">Utvikling – Kommunikasjon &amp; </w:t>
-      </w:r>
-      <w:proofErr w:type="spellStart"/>
-      <w:r>
-        <w:rPr>
-          <w:b/>
-        </w:rPr>
-        <w:t>Kanban</w:t>
-      </w:r>
-      <w:proofErr w:type="spellEnd"/>
-    </w:p>
-    <w:p>
-      <w:r>
-        <w:t xml:space="preserve">Det ble satt mye fokus på det å finne en nettside som tilfredsstilte </w:t>
-      </w:r>
-      <w:proofErr w:type="spellStart"/>
-      <w:r>
-        <w:t>Kanban</w:t>
-      </w:r>
-      <w:proofErr w:type="spellEnd"/>
-      <w:r>
-        <w:t xml:space="preserve">-behovet for å fullføre dette prosjektet. Vi var </w:t>
-      </w:r>
-      <w:r>
-        <w:t xml:space="preserve">i begynnelsen </w:t>
-      </w:r>
-      <w:r>
-        <w:t>usikre på hva dette var,</w:t>
-      </w:r>
-      <w:r>
-        <w:t xml:space="preserve"> da vi aldri hadde hørt om dette,</w:t>
-      </w:r>
-      <w:r>
-        <w:t xml:space="preserve"> men endte opp med </w:t>
-      </w:r>
-      <w:proofErr w:type="spellStart"/>
-      <w:r>
-        <w:t>Kanban</w:t>
-      </w:r>
-      <w:proofErr w:type="spellEnd"/>
-      <w:r>
-        <w:t xml:space="preserve">-verktøyet </w:t>
-      </w:r>
-      <w:hyperlink r:id="rId11" w:history="1">
-        <w:proofErr w:type="spellStart"/>
-        <w:r>
-          <w:rPr>
-            <w:rStyle w:val="Hyperkobling"/>
-          </w:rPr>
-          <w:t>Trello</w:t>
-        </w:r>
-        <w:proofErr w:type="spellEnd"/>
-      </w:hyperlink>
-      <w:r>
-        <w:t>.</w:t>
-      </w:r>
-    </w:p>
-    <w:p>
-      <w:proofErr w:type="spellStart"/>
-      <w:r>
-        <w:t>Trello</w:t>
-      </w:r>
-      <w:proofErr w:type="spellEnd"/>
-      <w:r>
-        <w:t xml:space="preserve"> ble brukt mye i begynnelsen av prosjektet. Vi ga det en god sjanse, men følte det ikke fylte ut noe vi manglet. Gruppen var samlet minst to ganger i uken, og hadde allerede aktive kommunikasjonskanaler som </w:t>
-      </w:r>
-      <w:proofErr w:type="spellStart"/>
-      <w:r>
-        <w:t>Facebook</w:t>
-      </w:r>
-      <w:proofErr w:type="spellEnd"/>
-      <w:r>
-        <w:t xml:space="preserve">-gruppe, </w:t>
-      </w:r>
-      <w:proofErr w:type="spellStart"/>
-      <w:r>
-        <w:t>Snapchat</w:t>
-      </w:r>
-      <w:proofErr w:type="spellEnd"/>
-      <w:r>
-        <w:t>-gruppe, og en gruppesamtale i Messenger.</w:t>
-      </w:r>
-      <w:r>
-        <w:t xml:space="preserve"> Dette var nok til å tilfredsstille vårt kommunikasjonsbehov, og </w:t>
-      </w:r>
-      <w:proofErr w:type="spellStart"/>
-      <w:r>
-        <w:t>Trello</w:t>
-      </w:r>
-      <w:proofErr w:type="spellEnd"/>
-      <w:r>
-        <w:t xml:space="preserve"> ble dermed overflødig, noe som ble reflektert i at aktiviteten der sank fort, og til slutt døde.</w:t>
-      </w:r>
-    </w:p>
-    <w:p>
-      <w:r>
-        <w:t xml:space="preserve">Ved hjelp av disse gruppene, ble det stadig satt gjøremål for uken (fig. 2). Vi hadde god oversikt over hva som hva som stod igjen å gjøre, hva som trengte litt ekstra arbeid, og hva som var ferdig. </w:t>
+      <w:r>
+        <w:t xml:space="preserve">vi </w:t>
+      </w:r>
+      <w:r>
+        <w:t xml:space="preserve">opp noe som kunne minne om en nettside på papir. Vi likte tankegangen, men det så rett og slett ikke ut på papir, så den skissen gikk i søpla. </w:t>
+      </w:r>
+      <w:r>
+        <w:t>Dagen etter var kons</w:t>
+      </w:r>
+      <w:r>
+        <w:t>eptet klart på Photoshop (fig. 2</w:t>
+      </w:r>
+      <w:r>
+        <w:t>).</w:t>
+      </w:r>
+      <w:r>
+        <w:t xml:space="preserve"> </w:t>
       </w:r>
     </w:p>
     <w:p>
@@ -2541,10 +2279,10 @@
               <wp:anchor distT="45720" distB="45720" distL="114300" distR="114300" simplePos="0" relativeHeight="251663360" behindDoc="0" locked="0" layoutInCell="1" allowOverlap="1">
                 <wp:simplePos x="0" y="0"/>
                 <wp:positionH relativeFrom="column">
-                  <wp:posOffset>3382645</wp:posOffset>
+                  <wp:posOffset>3832225</wp:posOffset>
                 </wp:positionH>
                 <wp:positionV relativeFrom="paragraph">
-                  <wp:posOffset>3413125</wp:posOffset>
+                  <wp:posOffset>2666365</wp:posOffset>
                 </wp:positionV>
                 <wp:extent cx="518160" cy="266700"/>
                 <wp:effectExtent l="0" t="0" r="0" b="0"/>
@@ -2603,11 +2341,7 @@
           </mc:Choice>
           <mc:Fallback>
             <w:pict>
-              <v:shapetype id="_x0000_t202" coordsize="21600,21600" o:spt="202" path="m,l,21600r21600,l21600,xe">
-                <v:stroke joinstyle="miter"/>
-                <v:path gradientshapeok="t" o:connecttype="rect"/>
-              </v:shapetype>
-              <v:shape id="_x0000_s1028" type="#_x0000_t202" style="position:absolute;margin-left:266.35pt;margin-top:268.75pt;width:40.8pt;height:21pt;z-index:251663360;visibility:visible;mso-wrap-style:square;mso-width-percent:0;mso-height-percent:0;mso-wrap-distance-left:9pt;mso-wrap-distance-top:3.6pt;mso-wrap-distance-right:9pt;mso-wrap-distance-bottom:3.6pt;mso-position-horizontal:absolute;mso-position-horizontal-relative:text;mso-position-vertical:absolute;mso-position-vertical-relative:text;mso-width-percent:0;mso-height-percent:0;mso-width-relative:margin;mso-height-relative:margin;v-text-anchor:top" o:gfxdata="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" stroked="f">
+              <v:shape id="_x0000_s1028" type="#_x0000_t202" style="position:absolute;margin-left:301.75pt;margin-top:209.95pt;width:40.8pt;height:21pt;z-index:251663360;visibility:visible;mso-wrap-style:square;mso-width-percent:0;mso-height-percent:0;mso-wrap-distance-left:9pt;mso-wrap-distance-top:3.6pt;mso-wrap-distance-right:9pt;mso-wrap-distance-bottom:3.6pt;mso-position-horizontal:absolute;mso-position-horizontal-relative:text;mso-position-vertical:absolute;mso-position-vertical-relative:text;mso-width-percent:0;mso-height-percent:0;mso-width-relative:margin;mso-height-relative:margin;v-text-anchor:top" o:gfxdata="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" stroked="f">
                 <v:textbox>
                   <w:txbxContent>
                     <w:p>
@@ -2627,6 +2361,218 @@
           <w:noProof/>
           <w:lang w:eastAsia="nb-NO"/>
         </w:rPr>
+        <w:drawing>
+          <wp:inline distT="0" distB="0" distL="0" distR="0" wp14:anchorId="0C987B72" wp14:editId="50C48EAB">
+            <wp:extent cx="3784396" cy="2956560"/>
+            <wp:effectExtent l="0" t="0" r="6985" b="0"/>
+            <wp:docPr id="3" name="Bilde 3" descr="C:\Users\Bruker\AppData\Local\Microsoft\Windows\INetCache\Content.Word\Index sketch.jpg"/>
+            <wp:cNvGraphicFramePr>
+              <a:graphicFrameLocks xmlns:a="http://schemas.openxmlformats.org/drawingml/2006/main" noChangeAspect="1"/>
+            </wp:cNvGraphicFramePr>
+            <a:graphic xmlns:a="http://schemas.openxmlformats.org/drawingml/2006/main">
+              <a:graphicData uri="http://schemas.openxmlformats.org/drawingml/2006/picture">
+                <pic:pic xmlns:pic="http://schemas.openxmlformats.org/drawingml/2006/picture">
+                  <pic:nvPicPr>
+                    <pic:cNvPr id="0" name="Picture 1" descr="C:\Users\Bruker\AppData\Local\Microsoft\Windows\INetCache\Content.Word\Index sketch.jpg"/>
+                    <pic:cNvPicPr>
+                      <a:picLocks noChangeAspect="1" noChangeArrowheads="1"/>
+                    </pic:cNvPicPr>
+                  </pic:nvPicPr>
+                  <pic:blipFill>
+                    <a:blip r:embed="rId11" cstate="print">
+                      <a:extLst>
+                        <a:ext uri="{28A0092B-C50C-407E-A947-70E740481C1C}">
+                          <a14:useLocalDpi xmlns:a14="http://schemas.microsoft.com/office/drawing/2010/main" val="0"/>
+                        </a:ext>
+                      </a:extLst>
+                    </a:blip>
+                    <a:srcRect/>
+                    <a:stretch>
+                      <a:fillRect/>
+                    </a:stretch>
+                  </pic:blipFill>
+                  <pic:spPr bwMode="auto">
+                    <a:xfrm>
+                      <a:off x="0" y="0"/>
+                      <a:ext cx="3788323" cy="2959628"/>
+                    </a:xfrm>
+                    <a:prstGeom prst="rect">
+                      <a:avLst/>
+                    </a:prstGeom>
+                    <a:noFill/>
+                    <a:ln>
+                      <a:noFill/>
+                    </a:ln>
+                  </pic:spPr>
+                </pic:pic>
+              </a:graphicData>
+            </a:graphic>
+          </wp:inline>
+        </w:drawing>
+      </w:r>
+    </w:p>
+    <w:p>
+      <w:r>
+        <w:t>Konseptet spilte på en interaktiv menylinje, som skulle være en stor del av nettsiden. Den skulle føl</w:t>
+      </w:r>
+      <w:r>
+        <w:t xml:space="preserve">ge brukeren på alle undersider, og forbli der mens man </w:t>
+      </w:r>
+      <w:r>
+        <w:t>‘’</w:t>
+      </w:r>
+      <w:proofErr w:type="spellStart"/>
+      <w:r>
+        <w:t>scroller</w:t>
+      </w:r>
+      <w:proofErr w:type="spellEnd"/>
+      <w:r>
+        <w:t>’’</w:t>
+      </w:r>
+      <w:r>
+        <w:t xml:space="preserve"> nedover. </w:t>
+      </w:r>
+      <w:r>
+        <w:t>Vi gikk for et ‘’bikube’’-inspirert oppsett av knappene.</w:t>
+      </w:r>
+      <w:r>
+        <w:t xml:space="preserve"> </w:t>
+      </w:r>
+      <w:r>
+        <w:t xml:space="preserve">Øverst til høyre, ville det være mulig for brukeren å navigere seg raskt til hver enkelt side. </w:t>
+      </w:r>
+      <w:r>
+        <w:t>Vi trodde først at det skulle være ganske enkelt å forstå hvordan knappene fungerte, men etter en liten dis</w:t>
+      </w:r>
+      <w:r>
+        <w:t>kusjon, og innspill fra andre, skjønte vi at vi måtte prøve å få brukeren til å skjønne hvordan man skulle navigere seg rundt på siden.</w:t>
+      </w:r>
+      <w:r>
+        <w:t xml:space="preserve"> </w:t>
+      </w:r>
+    </w:p>
+    <w:p>
+      <w:pPr>
+        <w:rPr>
+          <w:b/>
+        </w:rPr>
+      </w:pPr>
+      <w:r>
+        <w:rPr>
+          <w:b/>
+        </w:rPr>
+        <w:t xml:space="preserve">Utvikling – Kommunikasjon &amp; </w:t>
+      </w:r>
+      <w:proofErr w:type="spellStart"/>
+      <w:r>
+        <w:rPr>
+          <w:b/>
+        </w:rPr>
+        <w:t>Kanban</w:t>
+      </w:r>
+      <w:proofErr w:type="spellEnd"/>
+    </w:p>
+    <w:p>
+      <w:r>
+        <w:t xml:space="preserve">Det ble satt mye fokus på det å finne en nettside som tilfredsstilte </w:t>
+      </w:r>
+      <w:proofErr w:type="spellStart"/>
+      <w:r>
+        <w:t>Kanban</w:t>
+      </w:r>
+      <w:proofErr w:type="spellEnd"/>
+      <w:r>
+        <w:t xml:space="preserve">-behovet for å fullføre dette prosjektet. Vi var </w:t>
+      </w:r>
+      <w:r>
+        <w:t xml:space="preserve">i begynnelsen </w:t>
+      </w:r>
+      <w:r>
+        <w:t>usikre på hva dette var,</w:t>
+      </w:r>
+      <w:r>
+        <w:t xml:space="preserve"> da vi aldri hadde hørt om dette,</w:t>
+      </w:r>
+      <w:r>
+        <w:t xml:space="preserve"> men endte opp med </w:t>
+      </w:r>
+      <w:proofErr w:type="spellStart"/>
+      <w:r>
+        <w:t>Kanban</w:t>
+      </w:r>
+      <w:proofErr w:type="spellEnd"/>
+      <w:r>
+        <w:t xml:space="preserve">-verktøyet </w:t>
+      </w:r>
+      <w:hyperlink r:id="rId12" w:history="1">
+        <w:proofErr w:type="spellStart"/>
+        <w:r>
+          <w:rPr>
+            <w:rStyle w:val="Hyperkobling"/>
+          </w:rPr>
+          <w:t>Trello</w:t>
+        </w:r>
+        <w:proofErr w:type="spellEnd"/>
+      </w:hyperlink>
+      <w:r>
+        <w:t>.</w:t>
+      </w:r>
+    </w:p>
+    <w:p>
+      <w:proofErr w:type="spellStart"/>
+      <w:r>
+        <w:t>Trello</w:t>
+      </w:r>
+      <w:proofErr w:type="spellEnd"/>
+      <w:r>
+        <w:t xml:space="preserve"> ble brukt mye i begynnelsen av prosjektet. Vi ga det en god sjanse, men følte det ikke fylte ut noe vi manglet. Gruppen var samlet minst to ganger i uken, og hadde allerede aktive kommunikasjonskanaler som </w:t>
+      </w:r>
+      <w:proofErr w:type="spellStart"/>
+      <w:r>
+        <w:t>Facebook</w:t>
+      </w:r>
+      <w:proofErr w:type="spellEnd"/>
+      <w:r>
+        <w:t xml:space="preserve">-gruppe, </w:t>
+      </w:r>
+      <w:proofErr w:type="spellStart"/>
+      <w:r>
+        <w:t>Snapchat</w:t>
+      </w:r>
+      <w:proofErr w:type="spellEnd"/>
+      <w:r>
+        <w:t>-gruppe, og en gruppesamtale i Messenger.</w:t>
+      </w:r>
+      <w:r>
+        <w:t xml:space="preserve"> Dette var nok til å tilfredsstille vårt kommunikasjonsbehov, og </w:t>
+      </w:r>
+      <w:proofErr w:type="spellStart"/>
+      <w:r>
+        <w:t>Trello</w:t>
+      </w:r>
+      <w:proofErr w:type="spellEnd"/>
+      <w:r>
+        <w:t xml:space="preserve"> ble dermed overflødig, noe som ble reflektert i at aktiviteten der sank fort, og til slutt døde.</w:t>
+      </w:r>
+    </w:p>
+    <w:p>
+      <w:r>
+        <w:t>Ved hjelp av disse gruppene, ble det stadig satt gjøremål for uken (fi</w:t>
+      </w:r>
+      <w:r>
+        <w:t>g. 3</w:t>
+      </w:r>
+      <w:r>
+        <w:t xml:space="preserve">). Vi hadde god oversikt over hva som hva som stod igjen å gjøre, hva som trengte litt ekstra arbeid, og hva som var ferdig. </w:t>
+      </w:r>
+    </w:p>
+    <w:p>
+      <w:r>
+        <w:rPr>
+          <w:noProof/>
+          <w:lang w:eastAsia="nb-NO"/>
+        </w:rPr>
+        <w:lastRenderedPageBreak/>
         <w:drawing>
           <wp:inline distT="0" distB="0" distL="0" distR="0">
             <wp:extent cx="3360420" cy="3717327"/>
@@ -2645,7 +2591,7 @@
                     </pic:cNvPicPr>
                   </pic:nvPicPr>
                   <pic:blipFill>
-                    <a:blip r:embed="rId12">
+                    <a:blip r:embed="rId13">
                       <a:extLst>
                         <a:ext uri="{28A0092B-C50C-407E-A947-70E740481C1C}">
                           <a14:useLocalDpi xmlns:a14="http://schemas.microsoft.com/office/drawing/2010/main" val="0"/>
@@ -2699,45 +2645,45 @@
         <w:t>, hadde vært en bedre løsning for gruppen vår, men det hindret oss ikke i å få en nettside vi ble fornøyde med. Kommunikasjon er såpass viktig når man arbeider i grupper, og da er det viktig å ikke bli opphengt i et kommunikasjonsverktøy som ikke fungerer optimalt for medlemmene av gruppen.</w:t>
       </w:r>
     </w:p>
-    <w:p>
-      <w:pPr>
-        <w:rPr>
-          <w:b/>
-        </w:rPr>
-      </w:pPr>
-    </w:p>
-    <w:p>
-      <w:pPr>
-        <w:rPr>
-          <w:b/>
-        </w:rPr>
-      </w:pPr>
-    </w:p>
-    <w:p>
-      <w:pPr>
-        <w:rPr>
-          <w:b/>
-        </w:rPr>
-      </w:pPr>
-    </w:p>
-    <w:p>
-      <w:pPr>
-        <w:rPr>
-          <w:b/>
-        </w:rPr>
-      </w:pPr>
-    </w:p>
-    <w:p>
-      <w:pPr>
-        <w:rPr>
-          <w:b/>
-        </w:rPr>
-      </w:pPr>
-      <w:r>
-        <w:rPr>
-          <w:b/>
-        </w:rPr>
-        <w:lastRenderedPageBreak/>
+    <w:p/>
+    <w:p/>
+    <w:p/>
+    <w:p/>
+    <w:p>
+      <w:pPr>
+        <w:rPr>
+          <w:b/>
+        </w:rPr>
+      </w:pPr>
+      <w:r>
+        <w:rPr>
+          <w:b/>
+        </w:rPr>
+        <w:t>Utvikling – Idémyldring</w:t>
+      </w:r>
+    </w:p>
+    <w:p>
+      <w:r>
+        <w:t>Vi var innom et fåtalls kreative metoder for å få inspirasjon til nettsiden. Det var aldri for få, eller for dårlige idéer, men vi tenkte vi kunne se om vi fikk noe ut av metodene. De første møtene prøvde vi forskjellige former for brainstorming. Det første vi gjorde, var å ta i bruk det gode, gamle tankekartet. Vi hadde hovedsiden i midten, og armer ut til undersidene, med egne armer ut derifra igjen. Dette ga oss idéer vi skrev opp, men det vi følte på energinivået at vi trengte noe med høyere tempo og tankegang. Vi skrev ned hver våre spørsmål angående design, brukervennlighet, idéer etc. Det endte opp med at vi satte oss i en ring, og kastet en gjenstand til hverandre. De som tok imot gjenstanden, skulle dermed svare på spørsmål fra han som kastet, og svaret skulle komme så fort som mulig. Vi ble enige om at ingen svar var dumme, og vi skulle diskutere hvert svar, uansett hva det var. Denne metoden ga oss mye god inspirasjon, både til eksisterende elementer ved siden, og til nye ting vi senere tok med.</w:t>
+      </w:r>
+    </w:p>
+    <w:p>
+      <w:pPr>
+        <w:rPr>
+          <w:b/>
+        </w:rPr>
+      </w:pPr>
+    </w:p>
+    <w:p>
+      <w:pPr>
+        <w:rPr>
+          <w:b/>
+        </w:rPr>
+      </w:pPr>
+      <w:r>
+        <w:rPr>
+          <w:b/>
+        </w:rPr>
         <w:t xml:space="preserve">Utvikling </w:t>
       </w:r>
       <w:r>
@@ -2768,7 +2714,13 @@
     </w:p>
     <w:p>
       <w:r>
-        <w:t>Etter hvert som planene for nettsiden falt på plass, kom vi med et utkast til hvordan arbeidsfordelingen skulle se ut (fig. 3).</w:t>
+        <w:t>Etter hvert som planene for nettsiden falt på plass, kom vi med et utkast til hvordan arbeids</w:t>
+      </w:r>
+      <w:r>
+        <w:t>fordelingen skulle se ut (fig. 4</w:t>
+      </w:r>
+      <w:r>
+        <w:t>).</w:t>
       </w:r>
     </w:p>
     <w:p>
@@ -2823,183 +2775,6 @@
                         <w:txbxContent>
                           <w:p>
                             <w:r>
-                              <w:t>fig. 3</w:t>
-                            </w:r>
-                          </w:p>
-                        </w:txbxContent>
-                      </wps:txbx>
-                      <wps:bodyPr rot="0" vert="horz" wrap="square" lIns="91440" tIns="45720" rIns="91440" bIns="45720" anchor="t" anchorCtr="0">
-                        <a:noAutofit/>
-                      </wps:bodyPr>
-                    </wps:wsp>
-                  </a:graphicData>
-                </a:graphic>
-                <wp14:sizeRelH relativeFrom="margin">
-                  <wp14:pctWidth>0</wp14:pctWidth>
-                </wp14:sizeRelH>
-                <wp14:sizeRelV relativeFrom="margin">
-                  <wp14:pctHeight>0</wp14:pctHeight>
-                </wp14:sizeRelV>
-              </wp:anchor>
-            </w:drawing>
-          </mc:Choice>
-          <mc:Fallback>
-            <w:pict>
-              <v:shapetype id="_x0000_t202" coordsize="21600,21600" o:spt="202" path="m,l,21600r21600,l21600,xe">
-                <v:stroke joinstyle="miter"/>
-                <v:path gradientshapeok="t" o:connecttype="rect"/>
-              </v:shapetype>
-              <v:shape id="_x0000_s1029" type="#_x0000_t202" style="position:absolute;margin-left:216.55pt;margin-top:128.15pt;width:39pt;height:20.4pt;z-index:251665408;visibility:visible;mso-wrap-style:square;mso-width-percent:0;mso-height-percent:0;mso-wrap-distance-left:9pt;mso-wrap-distance-top:3.6pt;mso-wrap-distance-right:9pt;mso-wrap-distance-bottom:3.6pt;mso-position-horizontal:absolute;mso-position-horizontal-relative:text;mso-position-vertical:absolute;mso-position-vertical-relative:text;mso-width-percent:0;mso-height-percent:0;mso-width-relative:margin;mso-height-relative:margin;v-text-anchor:top" o:gfxdata="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" stroked="f">
-                <v:textbox>
-                  <w:txbxContent>
-                    <w:p>
-                      <w:r>
-                        <w:t>fig. 3</w:t>
-                      </w:r>
-                    </w:p>
-                  </w:txbxContent>
-                </v:textbox>
-              </v:shape>
-            </w:pict>
-          </mc:Fallback>
-        </mc:AlternateContent>
-      </w:r>
-      <w:r>
-        <w:rPr>
-          <w:noProof/>
-          <w:lang w:eastAsia="nb-NO"/>
-        </w:rPr>
-        <w:drawing>
-          <wp:inline distT="0" distB="0" distL="0" distR="0" wp14:anchorId="31733C71" wp14:editId="0AC1A8A7">
-            <wp:extent cx="2735580" cy="1906018"/>
-            <wp:effectExtent l="0" t="0" r="7620" b="0"/>
-            <wp:docPr id="6" name="Bilde 6"/>
-            <wp:cNvGraphicFramePr>
-              <a:graphicFrameLocks xmlns:a="http://schemas.openxmlformats.org/drawingml/2006/main" noChangeAspect="1"/>
-            </wp:cNvGraphicFramePr>
-            <a:graphic xmlns:a="http://schemas.openxmlformats.org/drawingml/2006/main">
-              <a:graphicData uri="http://schemas.openxmlformats.org/drawingml/2006/picture">
-                <pic:pic xmlns:pic="http://schemas.openxmlformats.org/drawingml/2006/picture">
-                  <pic:nvPicPr>
-                    <pic:cNvPr id="1" name=""/>
-                    <pic:cNvPicPr/>
-                  </pic:nvPicPr>
-                  <pic:blipFill>
-                    <a:blip r:embed="rId13"/>
-                    <a:stretch>
-                      <a:fillRect/>
-                    </a:stretch>
-                  </pic:blipFill>
-                  <pic:spPr>
-                    <a:xfrm>
-                      <a:off x="0" y="0"/>
-                      <a:ext cx="2749015" cy="1915379"/>
-                    </a:xfrm>
-                    <a:prstGeom prst="rect">
-                      <a:avLst/>
-                    </a:prstGeom>
-                  </pic:spPr>
-                </pic:pic>
-              </a:graphicData>
-            </a:graphic>
-          </wp:inline>
-        </w:drawing>
-      </w:r>
-    </w:p>
-    <w:p>
-      <w:r>
-        <w:t xml:space="preserve">Det er selvfølgelig alltid ønskelig at alle skal delta på alt, men det kan fort bli rotete og uoversiktlig. Dermed ville vi ha en god, og oversiktlig arbeidsfordeling, så medlemmene av gruppen skulle slippe å være i tvil om hva man skulle jobbe med. Vi hadde også gjort det klart at ingen skulle føle at de ikke bidro til utviklingen, og at alle skulle ha et like stort ansvar for at vi </w:t>
-      </w:r>
-      <w:r>
-        <w:t>skulle klare å bli ferdige.</w:t>
-      </w:r>
-      <w:r>
-        <w:t xml:space="preserve"> </w:t>
-      </w:r>
-    </w:p>
-    <w:p>
-      <w:r>
-        <w:t>Selv med ansvarsfordeling på plass, merket vi underveis at det ville virke mot sin hensikt å følge den til punkt og prikke. Vi har hjulpet hverandre godt, og tatt over om noen enten sitter fast, eller trengs ved andre oppgaver. For å komme med et eksempel på denne rulleringen, kan vi trekke frem måten Khalid tok over undersiden til Vulkan, etter at Tobias hadde fullført store deler av den, men måtte flytte hovedfokuset sitt over på rapporten.</w:t>
-      </w:r>
-    </w:p>
-    <w:p>
-      <w:pPr>
-        <w:rPr>
-          <w:b/>
-        </w:rPr>
-      </w:pPr>
-    </w:p>
-    <w:p>
-      <w:pPr>
-        <w:rPr>
-          <w:b/>
-        </w:rPr>
-      </w:pPr>
-      <w:r>
-        <w:rPr>
-          <w:b/>
-        </w:rPr>
-        <w:t>Prototype – Design</w:t>
-      </w:r>
-    </w:p>
-    <w:p>
-      <w:r>
-        <w:t xml:space="preserve">Prototypen skulle utvikles, med skissen vår på Photoshop som grunnmur.  </w:t>
-      </w:r>
-      <w:r>
-        <w:t xml:space="preserve">Bak denne skissen, visste vi hva siden skulle inneholde, hvilke undersider vi skulle ha, og en viss anelse om hvordan alt skulle være koblet sammen. </w:t>
-      </w:r>
-    </w:p>
-    <w:p>
-      <w:r>
-        <w:rPr>
-          <w:noProof/>
-          <w:lang w:eastAsia="nb-NO"/>
-        </w:rPr>
-        <mc:AlternateContent>
-          <mc:Choice Requires="wps">
-            <w:drawing>
-              <wp:anchor distT="45720" distB="45720" distL="114300" distR="114300" simplePos="0" relativeHeight="251668480" behindDoc="1" locked="0" layoutInCell="1" allowOverlap="1">
-                <wp:simplePos x="0" y="0"/>
-                <wp:positionH relativeFrom="column">
-                  <wp:posOffset>2430145</wp:posOffset>
-                </wp:positionH>
-                <wp:positionV relativeFrom="paragraph">
-                  <wp:posOffset>2633980</wp:posOffset>
-                </wp:positionV>
-                <wp:extent cx="502920" cy="312420"/>
-                <wp:effectExtent l="0" t="0" r="0" b="0"/>
-                <wp:wrapNone/>
-                <wp:docPr id="11" name="Tekstboks 2"/>
-                <wp:cNvGraphicFramePr>
-                  <a:graphicFrameLocks xmlns:a="http://schemas.openxmlformats.org/drawingml/2006/main"/>
-                </wp:cNvGraphicFramePr>
-                <a:graphic xmlns:a="http://schemas.openxmlformats.org/drawingml/2006/main">
-                  <a:graphicData uri="http://schemas.microsoft.com/office/word/2010/wordprocessingShape">
-                    <wps:wsp>
-                      <wps:cNvSpPr txBox="1">
-                        <a:spLocks noChangeArrowheads="1"/>
-                      </wps:cNvSpPr>
-                      <wps:spPr bwMode="auto">
-                        <a:xfrm>
-                          <a:off x="0" y="0"/>
-                          <a:ext cx="502920" cy="312420"/>
-                        </a:xfrm>
-                        <a:prstGeom prst="rect">
-                          <a:avLst/>
-                        </a:prstGeom>
-                        <a:noFill/>
-                        <a:ln w="9525">
-                          <a:noFill/>
-                          <a:miter lim="800000"/>
-                          <a:headEnd/>
-                          <a:tailEnd/>
-                        </a:ln>
-                      </wps:spPr>
-                      <wps:txbx>
-                        <w:txbxContent>
-                          <w:p>
-                            <w:r>
                               <w:t>fig. 4</w:t>
                             </w:r>
                           </w:p>
@@ -3022,11 +2797,7 @@
           </mc:Choice>
           <mc:Fallback>
             <w:pict>
-              <v:shapetype id="_x0000_t202" coordsize="21600,21600" o:spt="202" path="m,l,21600r21600,l21600,xe">
-                <v:stroke joinstyle="miter"/>
-                <v:path gradientshapeok="t" o:connecttype="rect"/>
-              </v:shapetype>
-              <v:shape id="_x0000_s1030" type="#_x0000_t202" style="position:absolute;margin-left:191.35pt;margin-top:207.4pt;width:39.6pt;height:24.6pt;z-index:-251648000;visibility:visible;mso-wrap-style:square;mso-width-percent:0;mso-height-percent:0;mso-wrap-distance-left:9pt;mso-wrap-distance-top:3.6pt;mso-wrap-distance-right:9pt;mso-wrap-distance-bottom:3.6pt;mso-position-horizontal:absolute;mso-position-horizontal-relative:text;mso-position-vertical:absolute;mso-position-vertical-relative:text;mso-width-percent:0;mso-height-percent:0;mso-width-relative:margin;mso-height-relative:margin;v-text-anchor:top" o:gfxdata="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" filled="f" stroked="f">
+              <v:shape id="_x0000_s1029" type="#_x0000_t202" style="position:absolute;margin-left:216.55pt;margin-top:128.15pt;width:39pt;height:20.4pt;z-index:251665408;visibility:visible;mso-wrap-style:square;mso-width-percent:0;mso-height-percent:0;mso-wrap-distance-left:9pt;mso-wrap-distance-top:3.6pt;mso-wrap-distance-right:9pt;mso-wrap-distance-bottom:3.6pt;mso-position-horizontal:absolute;mso-position-horizontal-relative:text;mso-position-vertical:absolute;mso-position-vertical-relative:text;mso-width-percent:0;mso-height-percent:0;mso-width-relative:margin;mso-height-relative:margin;v-text-anchor:top" o:gfxdata="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" stroked="f">
                 <v:textbox>
                   <w:txbxContent>
                     <w:p>
@@ -3043,38 +2814,296 @@
       </w:r>
       <w:r>
         <w:rPr>
-          <w:lang w:val="da-DK"/>
-        </w:rPr>
-        <w:t xml:space="preserve">Vi ville holde det minimalistisk. </w:t>
-      </w:r>
-      <w:r>
-        <w:t xml:space="preserve">Det skulle ikke være noe som kunne </w:t>
-      </w:r>
-      <w:r>
-        <w:t xml:space="preserve">oppleves som rotete på forsiden. Her ville vi i utgangspunktet kun ha en side som sendte deg videre til det du ønsket å finne ut av angående skolen. Det er her vi fikk idéen til å </w:t>
-      </w:r>
-      <w:r>
-        <w:t>kun ha knapper som fører deg videre fra forsiden, dit du vil. Vi likte bikube-designet, og valgte dette.</w:t>
-      </w:r>
-      <w:r>
-        <w:t xml:space="preserve"> (fig. 4).</w:t>
-      </w:r>
-    </w:p>
-    <w:p>
-      <w:r>
-        <w:rPr>
           <w:noProof/>
           <w:lang w:eastAsia="nb-NO"/>
         </w:rPr>
+        <w:drawing>
+          <wp:inline distT="0" distB="0" distL="0" distR="0" wp14:anchorId="31733C71" wp14:editId="0AC1A8A7">
+            <wp:extent cx="2735580" cy="1906018"/>
+            <wp:effectExtent l="0" t="0" r="7620" b="0"/>
+            <wp:docPr id="6" name="Bilde 6"/>
+            <wp:cNvGraphicFramePr>
+              <a:graphicFrameLocks xmlns:a="http://schemas.openxmlformats.org/drawingml/2006/main" noChangeAspect="1"/>
+            </wp:cNvGraphicFramePr>
+            <a:graphic xmlns:a="http://schemas.openxmlformats.org/drawingml/2006/main">
+              <a:graphicData uri="http://schemas.openxmlformats.org/drawingml/2006/picture">
+                <pic:pic xmlns:pic="http://schemas.openxmlformats.org/drawingml/2006/picture">
+                  <pic:nvPicPr>
+                    <pic:cNvPr id="1" name=""/>
+                    <pic:cNvPicPr/>
+                  </pic:nvPicPr>
+                  <pic:blipFill>
+                    <a:blip r:embed="rId14"/>
+                    <a:stretch>
+                      <a:fillRect/>
+                    </a:stretch>
+                  </pic:blipFill>
+                  <pic:spPr>
+                    <a:xfrm>
+                      <a:off x="0" y="0"/>
+                      <a:ext cx="2749015" cy="1915379"/>
+                    </a:xfrm>
+                    <a:prstGeom prst="rect">
+                      <a:avLst/>
+                    </a:prstGeom>
+                  </pic:spPr>
+                </pic:pic>
+              </a:graphicData>
+            </a:graphic>
+          </wp:inline>
+        </w:drawing>
+      </w:r>
+    </w:p>
+    <w:p>
+      <w:r>
+        <w:t xml:space="preserve">Det er selvfølgelig alltid ønskelig at alle skal delta på alt, men det kan fort bli rotete og uoversiktlig. Dermed ville vi ha en god, og oversiktlig arbeidsfordeling, så medlemmene av gruppen skulle slippe å være i tvil om hva man skulle jobbe med. Vi hadde også gjort det klart at ingen skulle føle at de ikke bidro til utviklingen, og at alle skulle ha et like stort ansvar for at vi </w:t>
+      </w:r>
+      <w:r>
+        <w:t>skulle klare å bli ferdige.</w:t>
+      </w:r>
+      <w:r>
+        <w:t xml:space="preserve"> </w:t>
+      </w:r>
+    </w:p>
+    <w:p>
+      <w:r>
+        <w:t>Selv med ansvarsfordeling på plass, merket vi underveis at det ville virke mot sin hensikt å følge den til punkt og prikke. Vi har hjulpet hverandre godt, og tatt over om noen enten sitter fast, eller trengs ved andre oppgaver. For å komme med et eksempel på denne rulleringen, kan vi trekke frem måten Khalid tok over undersiden til Vulkan, etter at Tobias hadde fullført store deler av den, men måtte flytte hovedfokuset sitt over på rapporten.</w:t>
+      </w:r>
+    </w:p>
+    <w:p/>
+    <w:p>
+      <w:pPr>
+        <w:rPr>
+          <w:b/>
+        </w:rPr>
+      </w:pPr>
+      <w:r>
+        <w:rPr>
+          <w:b/>
+        </w:rPr>
+        <w:t>Utvikling – Verktøy</w:t>
+      </w:r>
+      <w:r>
+        <w:rPr>
+          <w:b/>
+        </w:rPr>
+        <w:tab/>
+        <w:t xml:space="preserve">(Her kan vi ha egne avsnitt/overskrifter for </w:t>
+      </w:r>
+      <w:proofErr w:type="spellStart"/>
+      <w:r>
+        <w:rPr>
+          <w:b/>
+        </w:rPr>
+        <w:t>f.eks</w:t>
+      </w:r>
+      <w:proofErr w:type="spellEnd"/>
+      <w:r>
+        <w:rPr>
+          <w:b/>
+        </w:rPr>
+        <w:t xml:space="preserve"> PHP, Google </w:t>
+      </w:r>
+      <w:proofErr w:type="spellStart"/>
+      <w:r>
+        <w:rPr>
+          <w:b/>
+        </w:rPr>
+        <w:t>Maps</w:t>
+      </w:r>
+      <w:proofErr w:type="spellEnd"/>
+      <w:r>
+        <w:rPr>
+          <w:b/>
+        </w:rPr>
+        <w:t>)</w:t>
+      </w:r>
+    </w:p>
+    <w:p>
+      <w:r>
+        <w:t>Gjennom hele prosjektets løp, har gruppen brukt forskjellige verktøy for å få løst oppgaven.</w:t>
+      </w:r>
+      <w:r>
+        <w:t xml:space="preserve"> Det var ingen i gruppen som hadde vært borti noen av disse programmene, før vi begynte på skolen i fjor høst. Kompetansenivået vårt lå dermed ikke noe høyere enn hva vi har lært dette året. Vi lot dog ikke dette skremme oss, og hadde lyst til å utfordre oss selv, med verktøy ingen hadde vært borti før. Vi brukte JavaScript for å hente inn Google </w:t>
+      </w:r>
+      <w:proofErr w:type="spellStart"/>
+      <w:r>
+        <w:t>Maps</w:t>
+      </w:r>
+      <w:proofErr w:type="spellEnd"/>
+      <w:r>
+        <w:t xml:space="preserve">. Koden for dette har vi ikke skrevet selv, men hentet inn fra Googles API, da dette ville vært umulig å gjøre selv. Det </w:t>
+      </w:r>
+      <w:r>
+        <w:t>betyr langt ifra at vi ikke</w:t>
+      </w:r>
+      <w:r>
+        <w:t xml:space="preserve"> har kodet selv i JavaScript</w:t>
+      </w:r>
+      <w:r>
+        <w:t xml:space="preserve">. Noe av det vi har gjort, </w:t>
+      </w:r>
+      <w:r>
+        <w:t xml:space="preserve">er blant annet </w:t>
+      </w:r>
+      <w:r>
+        <w:t xml:space="preserve">slideshows som viser forskjellige bilder på noen av undersidene. Vi har også opprettet en </w:t>
+      </w:r>
+      <w:proofErr w:type="spellStart"/>
+      <w:r>
+        <w:t>Array</w:t>
+      </w:r>
+      <w:proofErr w:type="spellEnd"/>
+      <w:r>
+        <w:t xml:space="preserve"> i koden for Google </w:t>
+      </w:r>
+      <w:proofErr w:type="spellStart"/>
+      <w:r>
+        <w:t>Maps</w:t>
+      </w:r>
+      <w:proofErr w:type="spellEnd"/>
+      <w:r>
+        <w:t xml:space="preserve">, som gjorde det enklere for oss å legge inn koordinater og informasjon om stedene av interesse, som vi har lagt inn, og markert på Google </w:t>
+      </w:r>
+      <w:proofErr w:type="spellStart"/>
+      <w:r>
+        <w:t>Maps</w:t>
+      </w:r>
+      <w:proofErr w:type="spellEnd"/>
+      <w:r>
+        <w:t>.</w:t>
+      </w:r>
+    </w:p>
+    <w:p>
+      <w:r>
         <w:lastRenderedPageBreak/>
+        <w:t>En alternativ løsning til koden vi har skrevet for kartet, kunne vært å koble oss til Googles database, der de har informasjon om alle stedene i nærheten av skolen. Vi hadde derimot lyst til å gjøre dette selv, og har derfor for hånd, lagt inn steder vi mener vil være av interesse for elever ved skolen</w:t>
+      </w:r>
+      <w:r>
+        <w:t xml:space="preserve">. Andre endringer i kart-koden, er andre fargekombinasjoner enn standard, låst kart, så man ikke zoomer ut på kartet, når man </w:t>
+      </w:r>
+      <w:proofErr w:type="spellStart"/>
+      <w:r>
+        <w:t>scroller</w:t>
+      </w:r>
+      <w:proofErr w:type="spellEnd"/>
+      <w:r>
+        <w:t xml:space="preserve"> nedover på siden, og dialogbokser som kommer opp når man trykker på ikoner vi har lagt til. </w:t>
+      </w:r>
+    </w:p>
+    <w:p>
+      <w:r>
+        <w:t xml:space="preserve">Koding av siden ble gjort i HTML og CSS. Ved hjelp av PHP, har vi laget en innloggingsfunksjon, med en database for brukere og administrator, samt at header og </w:t>
+      </w:r>
+      <w:proofErr w:type="spellStart"/>
+      <w:r>
+        <w:t>footer</w:t>
+      </w:r>
+      <w:proofErr w:type="spellEnd"/>
+      <w:r>
+        <w:t xml:space="preserve"> for siden blir hentet med PHP. </w:t>
+      </w:r>
+    </w:p>
+    <w:p>
+      <w:pPr>
+        <w:rPr>
+          <w:b/>
+        </w:rPr>
+      </w:pPr>
+    </w:p>
+    <w:p>
+      <w:pPr>
+        <w:rPr>
+          <w:b/>
+        </w:rPr>
+      </w:pPr>
+      <w:r>
+        <w:rPr>
+          <w:b/>
+        </w:rPr>
+        <w:t>Prototype – Design</w:t>
+      </w:r>
+    </w:p>
+    <w:p>
+      <w:r>
+        <w:t xml:space="preserve">Da </w:t>
+      </w:r>
+      <w:r>
+        <w:t xml:space="preserve">Prototypen skulle utvikles, </w:t>
+      </w:r>
+      <w:r>
+        <w:t>brukte vi</w:t>
+      </w:r>
+      <w:r>
+        <w:t xml:space="preserve"> skissen vår på Photoshop som </w:t>
+      </w:r>
+      <w:r>
+        <w:t>utgangspunkt</w:t>
+      </w:r>
+      <w:r>
+        <w:t xml:space="preserve">.  </w:t>
+      </w:r>
+      <w:r>
+        <w:t xml:space="preserve">Bak denne skissen, visste vi hva siden skulle inneholde, hvilke undersider vi skulle ha, og en viss anelse om hvordan alt skulle være koblet sammen. </w:t>
+      </w:r>
+    </w:p>
+    <w:p>
+      <w:r>
+        <w:t xml:space="preserve">Vi visste tidlig at vi ville ha nokså nøytrale farger gjennomgående på både forsiden og undersidene. </w:t>
+      </w:r>
+      <w:r>
+        <w:t xml:space="preserve">Fargevalget på siden var inspirert av </w:t>
+      </w:r>
+      <w:r>
+        <w:t xml:space="preserve">de offisielle nettsidene til Westerdals, dette med bakgrunn i at gruppen så for seg at siden vår kunne vært en del av skolens nettsider. </w:t>
+      </w:r>
+    </w:p>
+    <w:p>
+      <w:r>
+        <w:rPr>
+          <w:lang w:val="da-DK"/>
+        </w:rPr>
+        <w:t xml:space="preserve">Vi ville holde det minimalistisk. </w:t>
+      </w:r>
+      <w:r>
+        <w:t xml:space="preserve">Det skulle ikke være noe som kunne oppleves som rotete på forsiden. </w:t>
+      </w:r>
+      <w:r>
+        <w:t xml:space="preserve">Når man åpner siden, blir man møtt av seks bilder, uten andre elementer som kan virke frustrerende, eller som ville tatt oppmerksomheten bort fra bildene, som også fungerer som knappene for navigasjon på siden. </w:t>
+      </w:r>
+      <w:r>
+        <w:t xml:space="preserve">Her ville vi i utgangspunktet kun ha en side som sendte deg videre til det du ønsket å finne ut av angående skolen. Det er her vi fikk idéen til å </w:t>
+      </w:r>
+      <w:r>
+        <w:t>kun ha knapper som fører deg videre fra forsiden, dit du vil. Vi likte bikube-designet, og valgte dette.</w:t>
+      </w:r>
+      <w:r>
+        <w:t xml:space="preserve"> (fig. 5</w:t>
+      </w:r>
+      <w:r>
+        <w:t>).</w:t>
+      </w:r>
+    </w:p>
+    <w:p>
+      <w:pPr>
+        <w:rPr>
+          <w:noProof/>
+          <w:lang w:eastAsia="nb-NO"/>
+        </w:rPr>
+      </w:pPr>
+      <w:r>
+        <w:rPr>
+          <w:noProof/>
+          <w:lang w:eastAsia="nb-NO"/>
+        </w:rPr>
         <w:drawing>
           <wp:anchor distT="0" distB="0" distL="114300" distR="114300" simplePos="0" relativeHeight="251666432" behindDoc="1" locked="0" layoutInCell="1" allowOverlap="1">
             <wp:simplePos x="0" y="0"/>
-            <wp:positionH relativeFrom="column">
-              <wp:posOffset>1965325</wp:posOffset>
+            <wp:positionH relativeFrom="margin">
+              <wp:posOffset>-635</wp:posOffset>
             </wp:positionH>
             <wp:positionV relativeFrom="paragraph">
-              <wp:posOffset>5080</wp:posOffset>
+              <wp:posOffset>7620</wp:posOffset>
             </wp:positionV>
             <wp:extent cx="1737360" cy="2316480"/>
             <wp:effectExtent l="0" t="0" r="0" b="7620"/>
@@ -3093,7 +3122,7 @@
                     </pic:cNvPicPr>
                   </pic:nvPicPr>
                   <pic:blipFill>
-                    <a:blip r:embed="rId14" cstate="print">
+                    <a:blip r:embed="rId15" cstate="print">
                       <a:extLst>
                         <a:ext uri="{28A0092B-C50C-407E-A947-70E740481C1C}">
                           <a14:useLocalDpi xmlns:a14="http://schemas.microsoft.com/office/drawing/2010/main" val="0"/>
@@ -3130,11 +3159,164 @@
           </wp:anchor>
         </w:drawing>
       </w:r>
-      <w:r>
+    </w:p>
+    <w:p>
+      <w:pPr>
         <w:rPr>
           <w:noProof/>
           <w:lang w:eastAsia="nb-NO"/>
         </w:rPr>
+      </w:pPr>
+    </w:p>
+    <w:p>
+      <w:pPr>
+        <w:rPr>
+          <w:noProof/>
+          <w:lang w:eastAsia="nb-NO"/>
+        </w:rPr>
+      </w:pPr>
+    </w:p>
+    <w:p>
+      <w:pPr>
+        <w:rPr>
+          <w:noProof/>
+          <w:lang w:eastAsia="nb-NO"/>
+        </w:rPr>
+      </w:pPr>
+    </w:p>
+    <w:p>
+      <w:pPr>
+        <w:rPr>
+          <w:noProof/>
+          <w:lang w:eastAsia="nb-NO"/>
+        </w:rPr>
+      </w:pPr>
+    </w:p>
+    <w:p>
+      <w:pPr>
+        <w:rPr>
+          <w:noProof/>
+          <w:lang w:eastAsia="nb-NO"/>
+        </w:rPr>
+      </w:pPr>
+    </w:p>
+    <w:p>
+      <w:pPr>
+        <w:rPr>
+          <w:noProof/>
+          <w:lang w:eastAsia="nb-NO"/>
+        </w:rPr>
+      </w:pPr>
+    </w:p>
+    <w:p>
+      <w:pPr>
+        <w:rPr>
+          <w:noProof/>
+          <w:lang w:eastAsia="nb-NO"/>
+        </w:rPr>
+      </w:pPr>
+      <w:r>
+        <w:rPr>
+          <w:noProof/>
+          <w:lang w:eastAsia="nb-NO"/>
+        </w:rPr>
+        <mc:AlternateContent>
+          <mc:Choice Requires="wps">
+            <w:drawing>
+              <wp:anchor distT="45720" distB="45720" distL="114300" distR="114300" simplePos="0" relativeHeight="251668480" behindDoc="1" locked="0" layoutInCell="1" allowOverlap="1">
+                <wp:simplePos x="0" y="0"/>
+                <wp:positionH relativeFrom="column">
+                  <wp:posOffset>1759585</wp:posOffset>
+                </wp:positionH>
+                <wp:positionV relativeFrom="paragraph">
+                  <wp:posOffset>85725</wp:posOffset>
+                </wp:positionV>
+                <wp:extent cx="487680" cy="274320"/>
+                <wp:effectExtent l="0" t="0" r="0" b="0"/>
+                <wp:wrapNone/>
+                <wp:docPr id="11" name="Tekstboks 2"/>
+                <wp:cNvGraphicFramePr>
+                  <a:graphicFrameLocks xmlns:a="http://schemas.openxmlformats.org/drawingml/2006/main"/>
+                </wp:cNvGraphicFramePr>
+                <a:graphic xmlns:a="http://schemas.openxmlformats.org/drawingml/2006/main">
+                  <a:graphicData uri="http://schemas.microsoft.com/office/word/2010/wordprocessingShape">
+                    <wps:wsp>
+                      <wps:cNvSpPr txBox="1">
+                        <a:spLocks noChangeArrowheads="1"/>
+                      </wps:cNvSpPr>
+                      <wps:spPr bwMode="auto">
+                        <a:xfrm>
+                          <a:off x="0" y="0"/>
+                          <a:ext cx="487680" cy="274320"/>
+                        </a:xfrm>
+                        <a:prstGeom prst="rect">
+                          <a:avLst/>
+                        </a:prstGeom>
+                        <a:noFill/>
+                        <a:ln w="9525">
+                          <a:noFill/>
+                          <a:miter lim="800000"/>
+                          <a:headEnd/>
+                          <a:tailEnd/>
+                        </a:ln>
+                      </wps:spPr>
+                      <wps:txbx>
+                        <w:txbxContent>
+                          <w:p>
+                            <w:r>
+                              <w:t>fig. 5</w:t>
+                            </w:r>
+                          </w:p>
+                        </w:txbxContent>
+                      </wps:txbx>
+                      <wps:bodyPr rot="0" vert="horz" wrap="square" lIns="91440" tIns="45720" rIns="91440" bIns="45720" anchor="t" anchorCtr="0">
+                        <a:noAutofit/>
+                      </wps:bodyPr>
+                    </wps:wsp>
+                  </a:graphicData>
+                </a:graphic>
+                <wp14:sizeRelH relativeFrom="margin">
+                  <wp14:pctWidth>0</wp14:pctWidth>
+                </wp14:sizeRelH>
+                <wp14:sizeRelV relativeFrom="margin">
+                  <wp14:pctHeight>0</wp14:pctHeight>
+                </wp14:sizeRelV>
+              </wp:anchor>
+            </w:drawing>
+          </mc:Choice>
+          <mc:Fallback>
+            <w:pict>
+              <v:shape id="_x0000_s1030" type="#_x0000_t202" style="position:absolute;margin-left:138.55pt;margin-top:6.75pt;width:38.4pt;height:21.6pt;z-index:-251648000;visibility:visible;mso-wrap-style:square;mso-width-percent:0;mso-height-percent:0;mso-wrap-distance-left:9pt;mso-wrap-distance-top:3.6pt;mso-wrap-distance-right:9pt;mso-wrap-distance-bottom:3.6pt;mso-position-horizontal:absolute;mso-position-horizontal-relative:text;mso-position-vertical:absolute;mso-position-vertical-relative:text;mso-width-percent:0;mso-height-percent:0;mso-width-relative:margin;mso-height-relative:margin;v-text-anchor:top" o:gfxdata="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" filled="f" stroked="f">
+                <v:textbox>
+                  <w:txbxContent>
+                    <w:p>
+                      <w:r>
+                        <w:t>fig. 5</w:t>
+                      </w:r>
+                    </w:p>
+                  </w:txbxContent>
+                </v:textbox>
+              </v:shape>
+            </w:pict>
+          </mc:Fallback>
+        </mc:AlternateContent>
+      </w:r>
+    </w:p>
+    <w:p>
+      <w:pPr>
+        <w:rPr>
+          <w:noProof/>
+          <w:lang w:eastAsia="nb-NO"/>
+        </w:rPr>
+      </w:pPr>
+    </w:p>
+    <w:p>
+      <w:r>
+        <w:rPr>
+          <w:noProof/>
+          <w:lang w:eastAsia="nb-NO"/>
+        </w:rPr>
+        <w:lastRenderedPageBreak/>
         <w:t xml:space="preserve"> </w:t>
       </w:r>
       <w:r>
@@ -3160,7 +3342,7 @@
                     </pic:cNvPicPr>
                   </pic:nvPicPr>
                   <pic:blipFill>
-                    <a:blip r:embed="rId15" cstate="print">
+                    <a:blip r:embed="rId16" cstate="print">
                       <a:extLst>
                         <a:ext uri="{28A0092B-C50C-407E-A947-70E740481C1C}">
                           <a14:useLocalDpi xmlns:a14="http://schemas.microsoft.com/office/drawing/2010/main" val="0"/>
@@ -3197,204 +3379,298 @@
         <w:t xml:space="preserve"> </w:t>
       </w:r>
     </w:p>
-    <w:p>
-      <w:r>
-        <w:rPr>
+    <w:p/>
+    <w:p/>
+    <w:p/>
+    <w:p>
+      <w:pPr>
+        <w:rPr>
+          <w:b/>
+        </w:rPr>
+      </w:pPr>
+      <w:r>
+        <w:rPr>
+          <w:b/>
+        </w:rPr>
+        <w:t xml:space="preserve">Prototype </w:t>
+      </w:r>
+      <w:r>
+        <w:rPr>
+          <w:b/>
+        </w:rPr>
+        <w:t>–</w:t>
+      </w:r>
+      <w:r>
+        <w:rPr>
+          <w:b/>
+        </w:rPr>
+        <w:t xml:space="preserve"> Målgruppe</w:t>
+      </w:r>
+    </w:p>
+    <w:p>
+      <w:r>
+        <w:t>Nettsidens målgruppe er hovedsakelig nye studenter ved Westerdals, men kan benyttes av alle som ønsker å vite om tilbud og nærmiljø rundt skolen. Da vi selv er, eller nylig har vært i målgruppen</w:t>
+      </w:r>
+      <w:r>
+        <w:t>, ga dette oss et godt utgangspunkt til å vite hva målgruppen vår trengte.</w:t>
+      </w:r>
+    </w:p>
+    <w:p>
+      <w:pPr>
+        <w:rPr>
+          <w:b/>
+        </w:rPr>
+      </w:pPr>
+    </w:p>
+    <w:p>
+      <w:pPr>
+        <w:rPr>
+          <w:b/>
+        </w:rPr>
+      </w:pPr>
+      <w:proofErr w:type="spellStart"/>
+      <w:r>
+        <w:rPr>
+          <w:b/>
+        </w:rPr>
+        <w:t>Usability</w:t>
+      </w:r>
+      <w:proofErr w:type="spellEnd"/>
+      <w:r>
+        <w:rPr>
+          <w:b/>
+        </w:rPr>
+        <w:t xml:space="preserve"> – </w:t>
+      </w:r>
+      <w:r>
+        <w:rPr>
+          <w:b/>
+        </w:rPr>
+        <w:t>Bruksvennlighet</w:t>
+      </w:r>
+    </w:p>
+    <w:p>
+      <w:pPr>
+        <w:rPr>
+          <w:b/>
+        </w:rPr>
+      </w:pPr>
+    </w:p>
+    <w:p>
+      <w:pPr>
+        <w:rPr>
+          <w:b/>
+        </w:rPr>
+      </w:pPr>
+    </w:p>
+    <w:p>
+      <w:pPr>
+        <w:rPr>
+          <w:b/>
+        </w:rPr>
+      </w:pPr>
+      <w:proofErr w:type="spellStart"/>
+      <w:r>
+        <w:rPr>
+          <w:b/>
+        </w:rPr>
+        <w:t>Usability</w:t>
+      </w:r>
+      <w:proofErr w:type="spellEnd"/>
+      <w:r>
+        <w:rPr>
+          <w:b/>
+        </w:rPr>
+        <w:t xml:space="preserve"> </w:t>
+      </w:r>
+      <w:r>
+        <w:rPr>
+          <w:b/>
+        </w:rPr>
+        <w:t>–</w:t>
+      </w:r>
+      <w:r>
+        <w:rPr>
+          <w:b/>
+        </w:rPr>
+        <w:t xml:space="preserve"> Designvalg</w:t>
+      </w:r>
+    </w:p>
+    <w:p>
+      <w:r>
+        <w:t xml:space="preserve">For å dekke gruppens ønske om å </w:t>
+      </w:r>
+      <w:r>
+        <w:t xml:space="preserve">ha seks undersider, trengte vi å finne tre nye idéer i tillegg til sidene vi allerede hadde planlagt, for hvert av skolens campuser. </w:t>
+      </w:r>
+      <w:r>
+        <w:t>Noe som irriterer mange, er å ikke finne det de leter etter på en nettside. Vi bestemte oss dermed for å foreta en liten spørreundersøkelse om hva slags informasjon elever ved skolen savnet ved skolestart.</w:t>
+      </w:r>
+    </w:p>
+    <w:p>
+      <w:pPr>
+        <w:rPr>
+          <w:i/>
+        </w:rPr>
+      </w:pPr>
+      <w:r>
+        <w:t xml:space="preserve">Hvert gruppemedlem fikk i oppgave å spørre </w:t>
+      </w:r>
+      <w:r>
+        <w:t xml:space="preserve">minst </w:t>
+      </w:r>
+      <w:r>
+        <w:t>tre elever</w:t>
+      </w:r>
+      <w:r>
+        <w:t xml:space="preserve"> hver fra</w:t>
+      </w:r>
+      <w:r>
+        <w:t xml:space="preserve"> førsteklasse, og spørsmålet var varierende </w:t>
+      </w:r>
+      <w:r>
+        <w:t>varianter</w:t>
+      </w:r>
+      <w:r>
+        <w:t xml:space="preserve"> av: </w:t>
+      </w:r>
+      <w:r>
+        <w:rPr>
+          <w:i/>
+        </w:rPr>
+        <w:t>‘’</w:t>
+      </w:r>
+      <w:r>
+        <w:rPr>
+          <w:i/>
+        </w:rPr>
+        <w:t>Hva slags informasjon skulle du, som ny elev, ø</w:t>
+      </w:r>
+      <w:r>
+        <w:rPr>
+          <w:i/>
+        </w:rPr>
+        <w:t>nske at skolen hadde formidlet på en bedre måte?’’</w:t>
+      </w:r>
+    </w:p>
+    <w:p>
+      <w:r>
+        <w:t>Vi spesifiserte at vi ønsket korte, og presise svar om hva slags informasjon elevene ønsket hadde vært tydeligere Svarene gjaldt både generell informasjon, og informasjon over hvilke tilbud skolen har til elevene, i form av spesialrom.</w:t>
+      </w:r>
+      <w:r>
+        <w:t xml:space="preserve"> </w:t>
+      </w:r>
+    </w:p>
+    <w:p>
+      <w:r>
+        <w:t xml:space="preserve">Spørreundersøkelsen omfattet 16 elever som begynte i førsteklasse på Westerdals, skoleåret 16/17. Elever ved Teknologi-avdelingen er overrepresentert i spørreundersøkelsen, noe vi er fullt klare over, men vi valgte å ikke legge særlig vekt på dette, da vi ikke hadde ressursene til å foreta en større undersøkelse. </w:t>
+      </w:r>
+      <w:r>
+        <w:t xml:space="preserve">Diagrammet hadde nok sett noe annerledes ut, dersom vi spurte flere elever, samt </w:t>
+      </w:r>
+      <w:r>
+        <w:lastRenderedPageBreak/>
+        <w:t xml:space="preserve">elever fra andre avdelinger. </w:t>
+      </w:r>
+      <w:r>
+        <w:t xml:space="preserve">Under søylen «aktuelt», samlet vi alt som handlet om generelle opplysninger, skolefester, og andre </w:t>
+      </w:r>
+      <w:proofErr w:type="spellStart"/>
+      <w:r>
+        <w:t>eventer</w:t>
+      </w:r>
+      <w:proofErr w:type="spellEnd"/>
+      <w:r>
+        <w:t>, som f.eks. besøk av foredragsholdere ved skolen.</w:t>
+      </w:r>
+    </w:p>
+    <w:p>
+      <w:r>
+        <w:t xml:space="preserve">Da resultatene var klare, var det tydelig at det var størst behov for å finne aktuell informasjon først, og med det hadde vi fire av seks undersider klart for oss. Vi var litt i tvil om vi ville ha egne, dedikerte undersider for Virtual </w:t>
+      </w:r>
+      <w:proofErr w:type="spellStart"/>
+      <w:r>
+        <w:t>Reality</w:t>
+      </w:r>
+      <w:proofErr w:type="spellEnd"/>
+      <w:r>
+        <w:t xml:space="preserve"> og </w:t>
+      </w:r>
+      <w:proofErr w:type="spellStart"/>
+      <w:r>
+        <w:t>Makerspace</w:t>
+      </w:r>
+      <w:proofErr w:type="spellEnd"/>
+      <w:r>
+        <w:t>, men kom frem til at det kunne være fint å ha egne sider for de to mest populære spesialtilbudene hos Westerdals.</w:t>
+      </w:r>
+    </w:p>
+    <w:p>
+      <w:pPr>
+        <w:rPr>
+          <w:b/>
+        </w:rPr>
+      </w:pPr>
+      <w:r>
+        <w:rPr>
+          <w:b/>
           <w:noProof/>
           <w:lang w:eastAsia="nb-NO"/>
         </w:rPr>
         <w:drawing>
           <wp:inline distT="0" distB="0" distL="0" distR="0">
-            <wp:extent cx="4823460" cy="3617595"/>
-            <wp:effectExtent l="0" t="0" r="0" b="1905"/>
-            <wp:docPr id="10" name="Bilde 10" descr="C:\Users\Bruker\AppData\Local\Microsoft\Windows\INetCache\Content.Word\17425924_10154599677585889_2530257011085858493_n (1).jpg"/>
-            <wp:cNvGraphicFramePr>
-              <a:graphicFrameLocks xmlns:a="http://schemas.openxmlformats.org/drawingml/2006/main" noChangeAspect="1"/>
-            </wp:cNvGraphicFramePr>
+            <wp:extent cx="5486400" cy="3200400"/>
+            <wp:effectExtent l="0" t="0" r="0" b="0"/>
+            <wp:docPr id="12" name="Diagram 12"/>
+            <wp:cNvGraphicFramePr/>
             <a:graphic xmlns:a="http://schemas.openxmlformats.org/drawingml/2006/main">
-              <a:graphicData uri="http://schemas.openxmlformats.org/drawingml/2006/picture">
-                <pic:pic xmlns:pic="http://schemas.openxmlformats.org/drawingml/2006/picture">
-                  <pic:nvPicPr>
-                    <pic:cNvPr id="0" name="Picture 5" descr="C:\Users\Bruker\AppData\Local\Microsoft\Windows\INetCache\Content.Word\17425924_10154599677585889_2530257011085858493_n (1).jpg"/>
-                    <pic:cNvPicPr>
-                      <a:picLocks noChangeAspect="1" noChangeArrowheads="1"/>
-                    </pic:cNvPicPr>
-                  </pic:nvPicPr>
-                  <pic:blipFill>
-                    <a:blip r:embed="rId16">
-                      <a:extLst>
-                        <a:ext uri="{28A0092B-C50C-407E-A947-70E740481C1C}">
-                          <a14:useLocalDpi xmlns:a14="http://schemas.microsoft.com/office/drawing/2010/main" val="0"/>
-                        </a:ext>
-                      </a:extLst>
-                    </a:blip>
-                    <a:srcRect/>
-                    <a:stretch>
-                      <a:fillRect/>
-                    </a:stretch>
-                  </pic:blipFill>
-                  <pic:spPr bwMode="auto">
-                    <a:xfrm>
-                      <a:off x="0" y="0"/>
-                      <a:ext cx="4823460" cy="3617595"/>
-                    </a:xfrm>
-                    <a:prstGeom prst="rect">
-                      <a:avLst/>
-                    </a:prstGeom>
-                    <a:noFill/>
-                    <a:ln>
-                      <a:noFill/>
-                    </a:ln>
-                  </pic:spPr>
-                </pic:pic>
+              <a:graphicData uri="http://schemas.openxmlformats.org/drawingml/2006/chart">
+                <c:chart xmlns:c="http://schemas.openxmlformats.org/drawingml/2006/chart" xmlns:r="http://schemas.openxmlformats.org/officeDocument/2006/relationships" r:id="rId17"/>
               </a:graphicData>
             </a:graphic>
           </wp:inline>
         </w:drawing>
       </w:r>
     </w:p>
-    <w:p/>
-    <w:p/>
-    <w:p>
-      <w:pPr>
-        <w:rPr>
-          <w:b/>
-        </w:rPr>
-      </w:pPr>
-      <w:r>
-        <w:rPr>
-          <w:b/>
-        </w:rPr>
-        <w:t xml:space="preserve">Prototype </w:t>
-      </w:r>
-      <w:r>
-        <w:rPr>
-          <w:b/>
-        </w:rPr>
-        <w:t>–</w:t>
-      </w:r>
-      <w:r>
-        <w:rPr>
-          <w:b/>
-        </w:rPr>
-        <w:t xml:space="preserve"> Målgruppe</w:t>
-      </w:r>
-    </w:p>
-    <w:p>
-      <w:r>
-        <w:t>Nettsidens målgruppe er hovedsakelig nye studenter ved Westerdals, men kan benyttes av alle som ønsker å vite om tilbud og nærmiljø rundt skolen. Da vi selv er, eller nylig har vært i målgruppen</w:t>
-      </w:r>
-    </w:p>
-    <w:p>
-      <w:pPr>
-        <w:rPr>
-          <w:b/>
-        </w:rPr>
-      </w:pPr>
-    </w:p>
-    <w:p>
-      <w:pPr>
-        <w:rPr>
-          <w:b/>
-        </w:rPr>
-      </w:pPr>
+    <w:p>
+      <w:r>
+        <w:t>Etter spørreundersøkelsen, hadde vi funnet frem til hva undersidene skulle inneholde. Med seks knapper på plass på forsiden, diskuterte vi kort om vi skulle gjøre</w:t>
+      </w:r>
+      <w:r>
+        <w:t xml:space="preserve"> noe mer med den. Vi snakket litt om </w:t>
+      </w:r>
       <w:proofErr w:type="spellStart"/>
       <w:r>
-        <w:rPr>
-          <w:b/>
-        </w:rPr>
-        <w:t>Usability</w:t>
+        <w:t>usability</w:t>
       </w:r>
       <w:proofErr w:type="spellEnd"/>
       <w:r>
-        <w:rPr>
-          <w:b/>
-        </w:rPr>
-        <w:t xml:space="preserve"> – </w:t>
-      </w:r>
-      <w:r>
-        <w:rPr>
-          <w:b/>
-        </w:rPr>
-        <w:t>Bruksvennlighet</w:t>
-      </w:r>
-    </w:p>
-    <w:p>
-      <w:pPr>
-        <w:rPr>
-          <w:b/>
-        </w:rPr>
-      </w:pPr>
-    </w:p>
-    <w:p>
-      <w:pPr>
-        <w:rPr>
-          <w:b/>
-        </w:rPr>
-      </w:pPr>
+        <w:t xml:space="preserve">, og hva som kunne være målet med de som besøker siden vår. Om man besøker en nettside, er det fordi man søker noe. Med tanke på at målet med nettsiden vår er å informere, ville vi at det skulle komme klart frem. Vi ville ikke lage en side som kunne virke </w:t>
+      </w:r>
       <w:proofErr w:type="spellStart"/>
       <w:r>
-        <w:rPr>
-          <w:b/>
-        </w:rPr>
-        <w:t>Usability</w:t>
+        <w:t>uoversiktelig</w:t>
       </w:r>
       <w:proofErr w:type="spellEnd"/>
       <w:r>
-        <w:rPr>
-          <w:b/>
-        </w:rPr>
-        <w:t xml:space="preserve"> – Utforming</w:t>
-      </w:r>
-    </w:p>
-    <w:p>
-      <w:pPr>
-        <w:rPr>
-          <w:b/>
-        </w:rPr>
-      </w:pPr>
-    </w:p>
-    <w:p>
-      <w:pPr>
-        <w:rPr>
-          <w:b/>
-        </w:rPr>
-      </w:pPr>
+        <w:t>, og med de seks knappene, kunne man komme rett til den informasjonen man søkte, med kun ett klikk.</w:t>
+      </w:r>
+    </w:p>
+    <w:p>
+      <w:r>
+        <w:t xml:space="preserve">Nettsiden ble designet med </w:t>
+      </w:r>
       <w:proofErr w:type="spellStart"/>
       <w:r>
-        <w:rPr>
-          <w:b/>
-        </w:rPr>
-        <w:t>Usability</w:t>
+        <w:t>usability</w:t>
       </w:r>
       <w:proofErr w:type="spellEnd"/>
       <w:r>
-        <w:rPr>
-          <w:b/>
-        </w:rPr>
-        <w:t xml:space="preserve"> - Designvalg</w:t>
-      </w:r>
-    </w:p>
-    <w:p>
-      <w:pPr>
-        <w:rPr>
-          <w:b/>
-        </w:rPr>
-      </w:pPr>
-    </w:p>
-    <w:p>
-      <w:pPr>
-        <w:rPr>
-          <w:b/>
-        </w:rPr>
-      </w:pPr>
-    </w:p>
-    <w:p>
-      <w:pPr>
-        <w:rPr>
-          <w:b/>
-        </w:rPr>
-      </w:pPr>
+        <w:t xml:space="preserve"> i tankene. Vi tenkte særlig på svaksynte, og ville gjøre siden vår ti</w:t>
+      </w:r>
+      <w:r>
+        <w:t>lgjengelig selv med dårlig syn.</w:t>
+      </w:r>
     </w:p>
     <w:p>
       <w:pPr>
@@ -3517,6 +3793,7 @@
     </w:p>
     <w:p>
       <w:r>
+        <w:lastRenderedPageBreak/>
         <w:t xml:space="preserve">Vi har gjennom hele prosjektet benyttet oss av programmet </w:t>
       </w:r>
       <w:proofErr w:type="spellStart"/>
@@ -3563,143 +3840,274 @@
         <w:t>-mappe fikk seg en ordentlig vårrengjøring i begynnelsen av mai, og en universal mal for mappestruktur ble opprettet.</w:t>
       </w:r>
       <w:r>
+        <w:t xml:space="preserve"> Evnen til å kunne «gå tilbake i tid», og se på små endringer som ble gjort i koden, tillot oss å oppdage små knuter som skapte plagsomme problemer, som ellers kunne tatt lang tid å løse.</w:t>
+      </w:r>
+    </w:p>
+    <w:p>
+      <w:r>
+        <w:t xml:space="preserve">Vi hadde god kommunikasjon for når, og hva som ble jobbet med, noe som resulterte i at vi fikk minimalt med </w:t>
+      </w:r>
+      <w:r>
+        <w:t>«</w:t>
+      </w:r>
+      <w:proofErr w:type="spellStart"/>
+      <w:r>
+        <w:t>merge</w:t>
+      </w:r>
+      <w:proofErr w:type="spellEnd"/>
+      <w:r>
+        <w:t>»</w:t>
+      </w:r>
+      <w:r>
+        <w:t>-konflikter. Blant de få vi fikk, var noen så ille, og vanskelige å løse, at vi måtte slette biblioteket, og laste det inn på nytt. Dette førte til at vi opplevde datatap én gang i løpet av prosjektet, ca. 300 ord i rapporten.</w:t>
+      </w:r>
+    </w:p>
+    <w:p>
+      <w:proofErr w:type="spellStart"/>
+      <w:r>
+        <w:t>Git</w:t>
+      </w:r>
+      <w:proofErr w:type="spellEnd"/>
+      <w:r>
+        <w:t xml:space="preserve"> har vært en uvurderlig ressurs for oss gjennom prosjektet. Det er noe vi absolutt vil få nytte av senere i studiene, og etter hvert, også i arbeidslivet.</w:t>
+      </w:r>
+    </w:p>
+    <w:p>
+      <w:pPr>
+        <w:rPr>
+          <w:b/>
+        </w:rPr>
+      </w:pPr>
+    </w:p>
+    <w:p>
+      <w:pPr>
+        <w:rPr>
+          <w:b/>
+        </w:rPr>
+      </w:pPr>
+    </w:p>
+    <w:p>
+      <w:pPr>
+        <w:rPr>
+          <w:b/>
+        </w:rPr>
+      </w:pPr>
+      <w:r>
+        <w:rPr>
+          <w:b/>
+        </w:rPr>
+        <w:t>Oppsummering – Problemstilling</w:t>
+      </w:r>
+    </w:p>
+    <w:p>
+      <w:pPr>
+        <w:rPr>
+          <w:b/>
+        </w:rPr>
+      </w:pPr>
+    </w:p>
+    <w:p>
+      <w:pPr>
+        <w:rPr>
+          <w:b/>
+        </w:rPr>
+      </w:pPr>
+    </w:p>
+    <w:p>
+      <w:pPr>
+        <w:rPr>
+          <w:b/>
+        </w:rPr>
+      </w:pPr>
+    </w:p>
+    <w:p>
+      <w:pPr>
+        <w:rPr>
+          <w:b/>
+        </w:rPr>
+      </w:pPr>
+      <w:r>
+        <w:rPr>
+          <w:b/>
+        </w:rPr>
+        <w:t>Oppsummering –</w:t>
+      </w:r>
+      <w:r>
+        <w:rPr>
+          <w:b/>
+        </w:rPr>
         <w:t xml:space="preserve"> </w:t>
       </w:r>
       <w:r>
-        <w:t>Evnen til å kunne «gå tilbake i tid», og se på små endringer som ble gjort i koden, tillot oss å oppdage små knuter som skapte plagsomme problemer, som ellers kunne tatt lang tid å løse.</w:t>
-      </w:r>
-    </w:p>
-    <w:p>
-      <w:r>
-        <w:t xml:space="preserve">Vi hadde god kommunikasjon for når, og hva som ble jobbet med, noe som resulterte i at vi fikk minimalt med </w:t>
-      </w:r>
-      <w:r>
-        <w:t>«</w:t>
+        <w:rPr>
+          <w:b/>
+        </w:rPr>
+        <w:t>Refleksjon</w:t>
+      </w:r>
+    </w:p>
+    <w:p>
+      <w:r>
+        <w:t xml:space="preserve">Gruppearbeidet har fungert veldig bra for oss. Det har vært god kommunikasjon mellom alle medlemmene, og det har ikke vært noen konflikter. Der det har vært små uenigheter rundt design og andre avgjørelser, har vi diskutert, hørt på det alle hadde å si, og valgt det flertallet </w:t>
+      </w:r>
+      <w:r>
+        <w:t>ønsket.</w:t>
+      </w:r>
+    </w:p>
+    <w:p/>
+    <w:p/>
+    <w:p/>
+    <w:p/>
+    <w:p/>
+    <w:p/>
+    <w:p/>
+    <w:p/>
+    <w:p/>
+    <w:p/>
+    <w:p/>
+    <w:p>
+      <w:r>
+        <w:lastRenderedPageBreak/>
+        <w:t>Vi gikk for nøytrale farger</w:t>
+      </w:r>
+    </w:p>
+    <w:p>
+      <w:r>
+        <w:t>Minimalistisk</w:t>
+      </w:r>
+    </w:p>
+    <w:p>
+      <w:r>
+        <w:t>Lite info på sidene</w:t>
+      </w:r>
+    </w:p>
+    <w:p>
+      <w:r>
+        <w:t>Lett å bruke</w:t>
+      </w:r>
+    </w:p>
+    <w:p>
+      <w:r>
+        <w:t>Lett å lese, stor tekst</w:t>
+      </w:r>
+    </w:p>
+    <w:p>
+      <w:r>
+        <w:t>Bilder som knapper</w:t>
+      </w:r>
+    </w:p>
+    <w:p>
+      <w:r>
+        <w:t>Finner det du leter etter</w:t>
+      </w:r>
+    </w:p>
+    <w:p>
+      <w:r>
+        <w:t>Tatt hensyn til at det skal være mulig å zoome inn for svaksynte</w:t>
+      </w:r>
+    </w:p>
+    <w:p/>
+    <w:p>
+      <w:r>
+        <w:t xml:space="preserve">Nevne verktøy som html, </w:t>
       </w:r>
       <w:proofErr w:type="spellStart"/>
       <w:r>
-        <w:t>merge</w:t>
+        <w:t>php</w:t>
       </w:r>
       <w:proofErr w:type="spellEnd"/>
       <w:r>
-        <w:t>»</w:t>
-      </w:r>
-      <w:r>
-        <w:t>-konflikter. Blant de få vi fikk, var noen så ille, og vanskelige å løse, at vi måtte slette biblioteket, og laste det inn på nytt. Dette førte til at vi opplevde datatap én gang i løpet av prosjektet, ca. 300 ord i rapporten.</w:t>
-      </w:r>
-    </w:p>
-    <w:p>
+        <w:t xml:space="preserve">, </w:t>
+      </w:r>
       <w:proofErr w:type="spellStart"/>
       <w:r>
-        <w:t>Git</w:t>
+        <w:t>javascript</w:t>
       </w:r>
       <w:proofErr w:type="spellEnd"/>
       <w:r>
-        <w:t xml:space="preserve"> har vært en uvurderlig ressurs for oss gjennom prosjektet. Det er noe vi absolutt vil få nytte av senere i studiene, og etter hvert, også i arbeidslivet.</w:t>
-      </w:r>
-    </w:p>
-    <w:p>
-      <w:pPr>
-        <w:rPr>
-          <w:b/>
-        </w:rPr>
-      </w:pPr>
-    </w:p>
-    <w:p>
-      <w:pPr>
-        <w:rPr>
-          <w:b/>
-        </w:rPr>
-      </w:pPr>
-    </w:p>
-    <w:p>
-      <w:pPr>
-        <w:rPr>
-          <w:b/>
-        </w:rPr>
-      </w:pPr>
-      <w:r>
-        <w:rPr>
-          <w:b/>
-        </w:rPr>
-        <w:t>Oppsummering – Problemstilling</w:t>
-      </w:r>
-    </w:p>
-    <w:p>
-      <w:pPr>
-        <w:rPr>
-          <w:b/>
-        </w:rPr>
-      </w:pPr>
-    </w:p>
-    <w:p>
-      <w:pPr>
-        <w:rPr>
-          <w:b/>
-        </w:rPr>
-      </w:pPr>
-    </w:p>
-    <w:p>
-      <w:pPr>
-        <w:rPr>
-          <w:b/>
-        </w:rPr>
-      </w:pPr>
-    </w:p>
-    <w:p>
-      <w:pPr>
-        <w:rPr>
-          <w:b/>
-        </w:rPr>
-      </w:pPr>
-      <w:r>
-        <w:rPr>
-          <w:b/>
-        </w:rPr>
-        <w:t>Oppsummering –</w:t>
-      </w:r>
-      <w:r>
-        <w:rPr>
-          <w:b/>
-        </w:rPr>
-        <w:t xml:space="preserve"> </w:t>
-      </w:r>
-      <w:r>
-        <w:rPr>
-          <w:b/>
-        </w:rPr>
-        <w:t>Refleksjon</w:t>
-      </w:r>
-    </w:p>
-    <w:p>
-      <w:r>
-        <w:lastRenderedPageBreak/>
-        <w:t xml:space="preserve">Gruppearbeidet har fungert veldig bra for oss. Det har vært god kommunikasjon mellom alle medlemmene, og det har ikke vært noen konflikter. Der det har vært små uenigheter rundt design og andre avgjørelser, har vi diskutert, hørt på det alle hadde å si, og valgt det flertallet </w:t>
-      </w:r>
-      <w:r>
-        <w:t>ønsket.</w:t>
-      </w:r>
-    </w:p>
-    <w:p>
-      <w:r>
-        <w:t xml:space="preserve">Vi var innom et fåtalls kreative metoder for å få inspirasjon til nettsiden. Det var aldri for få, eller for dårlige idéer, men vi tenkte vi kunne se om vi fikk noe ut av metodene. De første møtene prøvde vi forskjellige former for brainstorming. </w:t>
-      </w:r>
-      <w:r>
-        <w:t>Det første vi gjorde, var å ta i bruk det gode, gamle tankekartet. Vi hadde hovedsiden i midten, og armer ut til undersidene, med egne armer ut derifra igjen. Dette ga oss idéer vi skrev opp, men det vi</w:t>
+        <w:t xml:space="preserve"> (laget en </w:t>
+      </w:r>
+      <w:proofErr w:type="spellStart"/>
+      <w:r>
+        <w:t>array</w:t>
+      </w:r>
+      <w:proofErr w:type="spellEnd"/>
+      <w:r>
+        <w:t xml:space="preserve"> for å gjøre det enkelt å legge inn info. Kommer opp pop-up med navn når man trykker) Hadde lyst til å hente informasjon om stedene fra databasen til Google, men det fikk vi dessverre ikke til, og veilederne klarte heller ikke å veilede oss i riktig retning her. L</w:t>
       </w:r>
       <w:bookmarkStart w:id="1" w:name="_GoBack"/>
       <w:bookmarkEnd w:id="1"/>
       <w:r>
-        <w:t xml:space="preserve"> følte på energinivået at vi trengte noe med høyere tempo og tankegang. </w:t>
-      </w:r>
-      <w:r>
-        <w:t>Vi skrev ned hver våre spørsmål angående design, brukervennlighet, idéer etc. Det endte opp med at vi satte oss i en ring, og kastet en gjenstand til hverandre. De som tok imot gjenstanden, skulle dermed svare på spørsmål fra han som kastet, og svaret skulle komme så fort som mulig. Vi ble enige om at ingen svar var dumme, og vi skulle diskutere hvert svar, uansett hva det var. Denne metoden ga oss mye god inspirasjon, både til eksisterende elementer ved siden, og til nye ting vi senere tok med.</w:t>
+        <w:t>agde slideshow</w:t>
+      </w:r>
+    </w:p>
+    <w:p>
+      <w:proofErr w:type="spellStart"/>
+      <w:r>
+        <w:t>Php</w:t>
+      </w:r>
+      <w:proofErr w:type="spellEnd"/>
+      <w:r>
+        <w:t xml:space="preserve"> </w:t>
+      </w:r>
+      <w:proofErr w:type="spellStart"/>
+      <w:r>
+        <w:t>login</w:t>
+      </w:r>
+      <w:proofErr w:type="spellEnd"/>
+      <w:r>
+        <w:t xml:space="preserve">, </w:t>
+      </w:r>
+      <w:proofErr w:type="spellStart"/>
+      <w:r>
+        <w:t>footer</w:t>
+      </w:r>
+      <w:proofErr w:type="spellEnd"/>
+      <w:r>
+        <w:t>, header</w:t>
+      </w:r>
+    </w:p>
+    <w:p>
+      <w:r>
+        <w:t>Lav kompetanse fra før, ekstra villige til å lære</w:t>
+      </w:r>
+    </w:p>
+    <w:p/>
+    <w:p/>
+    <w:p>
+      <w:r>
+        <w:t xml:space="preserve">Vi fikk inspirasjon fra andre sider, vis bildene </w:t>
+      </w:r>
+      <w:proofErr w:type="spellStart"/>
+      <w:r>
+        <w:t>fulin</w:t>
+      </w:r>
+      <w:proofErr w:type="spellEnd"/>
+      <w:r>
+        <w:t xml:space="preserve"> tok</w:t>
+      </w:r>
+    </w:p>
+    <w:p>
+      <w:r>
+        <w:t>Vi hadde også en utgave med en lang menylinje langs hele venstre side</w:t>
+      </w:r>
+    </w:p>
+    <w:p>
+      <w:r>
+        <w:t xml:space="preserve">Egentlig skulle vi ha en </w:t>
+      </w:r>
+      <w:proofErr w:type="spellStart"/>
+      <w:r>
+        <w:t>laaang</w:t>
+      </w:r>
+      <w:proofErr w:type="spellEnd"/>
+      <w:r>
+        <w:t xml:space="preserve"> forside, men vi likte det ikke</w:t>
       </w:r>
     </w:p>
     <w:p/>
     <w:sectPr>
-      <w:headerReference w:type="default" r:id="rId17"/>
-      <w:footerReference w:type="default" r:id="rId18"/>
+      <w:headerReference w:type="default" r:id="rId18"/>
+      <w:footerReference w:type="default" r:id="rId19"/>
       <w:pgSz w:w="11906" w:h="16838"/>
       <w:pgMar w:top="1417" w:right="1417" w:bottom="1417" w:left="1417" w:header="708" w:footer="708" w:gutter="0"/>
       <w:pgNumType w:start="0"/>
@@ -3800,7 +4208,7 @@
                 <w:bCs/>
                 <w:noProof/>
               </w:rPr>
-              <w:t>9</w:t>
+              <w:t>12</w:t>
             </w:r>
             <w:r>
               <w:rPr>
@@ -3845,7 +4253,7 @@
                 <w:bCs/>
                 <w:noProof/>
               </w:rPr>
-              <w:t>9</w:t>
+              <w:t>12</w:t>
             </w:r>
             <w:r>
               <w:rPr>
@@ -5549,6 +5957,1006 @@
 </w:styles>
 </file>
 
+<file path=word/charts/chart1.xml><?xml version="1.0" encoding="utf-8"?>
+<c:chartSpace xmlns:c="http://schemas.openxmlformats.org/drawingml/2006/chart" xmlns:a="http://schemas.openxmlformats.org/drawingml/2006/main" xmlns:r="http://schemas.openxmlformats.org/officeDocument/2006/relationships" xmlns:c16r2="http://schemas.microsoft.com/office/drawing/2015/06/chart">
+  <c:date1904 val="0"/>
+  <c:lang val="nb-NO"/>
+  <c:roundedCorners val="0"/>
+  <mc:AlternateContent xmlns:mc="http://schemas.openxmlformats.org/markup-compatibility/2006">
+    <mc:Choice xmlns:c14="http://schemas.microsoft.com/office/drawing/2007/8/2/chart" Requires="c14">
+      <c14:style val="102"/>
+    </mc:Choice>
+    <mc:Fallback>
+      <c:style val="2"/>
+    </mc:Fallback>
+  </mc:AlternateContent>
+  <c:chart>
+    <c:title>
+      <c:overlay val="0"/>
+      <c:spPr>
+        <a:noFill/>
+        <a:ln>
+          <a:noFill/>
+        </a:ln>
+        <a:effectLst/>
+      </c:spPr>
+      <c:txPr>
+        <a:bodyPr rot="0" spcFirstLastPara="1" vertOverflow="ellipsis" vert="horz" wrap="square" anchor="ctr" anchorCtr="1"/>
+        <a:lstStyle/>
+        <a:p>
+          <a:pPr>
+            <a:defRPr sz="1400" b="0" i="0" u="none" strike="noStrike" kern="1200" spc="0" baseline="0">
+              <a:solidFill>
+                <a:schemeClr val="tx1">
+                  <a:lumMod val="65000"/>
+                  <a:lumOff val="35000"/>
+                </a:schemeClr>
+              </a:solidFill>
+              <a:latin typeface="+mn-lt"/>
+              <a:ea typeface="+mn-ea"/>
+              <a:cs typeface="+mn-cs"/>
+            </a:defRPr>
+          </a:pPr>
+          <a:endParaRPr lang="nb-NO"/>
+        </a:p>
+      </c:txPr>
+    </c:title>
+    <c:autoTitleDeleted val="0"/>
+    <c:plotArea>
+      <c:layout/>
+      <c:barChart>
+        <c:barDir val="col"/>
+        <c:grouping val="clustered"/>
+        <c:varyColors val="0"/>
+        <c:ser>
+          <c:idx val="0"/>
+          <c:order val="0"/>
+          <c:tx>
+            <c:strRef>
+              <c:f>'Ark1'!$B$1</c:f>
+              <c:strCache>
+                <c:ptCount val="1"/>
+                <c:pt idx="0">
+                  <c:v>Aktuelt</c:v>
+                </c:pt>
+              </c:strCache>
+            </c:strRef>
+          </c:tx>
+          <c:spPr>
+            <a:solidFill>
+              <a:schemeClr val="accent1"/>
+            </a:solidFill>
+            <a:ln>
+              <a:noFill/>
+            </a:ln>
+            <a:effectLst/>
+          </c:spPr>
+          <c:invertIfNegative val="0"/>
+          <c:cat>
+            <c:strRef>
+              <c:f>'Ark1'!$A$2</c:f>
+              <c:strCache>
+                <c:ptCount val="1"/>
+                <c:pt idx="0">
+                  <c:v>Etterlengtet informasjon om:</c:v>
+                </c:pt>
+              </c:strCache>
+            </c:strRef>
+          </c:cat>
+          <c:val>
+            <c:numRef>
+              <c:f>'Ark1'!$B$2</c:f>
+              <c:numCache>
+                <c:formatCode>General</c:formatCode>
+                <c:ptCount val="1"/>
+                <c:pt idx="0">
+                  <c:v>8</c:v>
+                </c:pt>
+              </c:numCache>
+            </c:numRef>
+          </c:val>
+          <c:extLst>
+            <c:ext xmlns:c16="http://schemas.microsoft.com/office/drawing/2014/chart" uri="{C3380CC4-5D6E-409C-BE32-E72D297353CC}">
+              <c16:uniqueId val="{00000000-867E-40BF-A8E1-06D0792299EC}"/>
+            </c:ext>
+          </c:extLst>
+        </c:ser>
+        <c:ser>
+          <c:idx val="1"/>
+          <c:order val="1"/>
+          <c:tx>
+            <c:strRef>
+              <c:f>'Ark1'!$C$1</c:f>
+              <c:strCache>
+                <c:ptCount val="1"/>
+                <c:pt idx="0">
+                  <c:v>VR</c:v>
+                </c:pt>
+              </c:strCache>
+            </c:strRef>
+          </c:tx>
+          <c:spPr>
+            <a:solidFill>
+              <a:schemeClr val="accent2"/>
+            </a:solidFill>
+            <a:ln>
+              <a:noFill/>
+            </a:ln>
+            <a:effectLst/>
+          </c:spPr>
+          <c:invertIfNegative val="0"/>
+          <c:cat>
+            <c:strRef>
+              <c:f>'Ark1'!$A$2</c:f>
+              <c:strCache>
+                <c:ptCount val="1"/>
+                <c:pt idx="0">
+                  <c:v>Etterlengtet informasjon om:</c:v>
+                </c:pt>
+              </c:strCache>
+            </c:strRef>
+          </c:cat>
+          <c:val>
+            <c:numRef>
+              <c:f>'Ark1'!$C$2</c:f>
+              <c:numCache>
+                <c:formatCode>General</c:formatCode>
+                <c:ptCount val="1"/>
+                <c:pt idx="0">
+                  <c:v>3</c:v>
+                </c:pt>
+              </c:numCache>
+            </c:numRef>
+          </c:val>
+          <c:extLst>
+            <c:ext xmlns:c16="http://schemas.microsoft.com/office/drawing/2014/chart" uri="{C3380CC4-5D6E-409C-BE32-E72D297353CC}">
+              <c16:uniqueId val="{00000001-867E-40BF-A8E1-06D0792299EC}"/>
+            </c:ext>
+          </c:extLst>
+        </c:ser>
+        <c:ser>
+          <c:idx val="2"/>
+          <c:order val="2"/>
+          <c:tx>
+            <c:strRef>
+              <c:f>'Ark1'!$D$1</c:f>
+              <c:strCache>
+                <c:ptCount val="1"/>
+                <c:pt idx="0">
+                  <c:v>Makerspace</c:v>
+                </c:pt>
+              </c:strCache>
+            </c:strRef>
+          </c:tx>
+          <c:spPr>
+            <a:solidFill>
+              <a:schemeClr val="accent3"/>
+            </a:solidFill>
+            <a:ln>
+              <a:noFill/>
+            </a:ln>
+            <a:effectLst/>
+          </c:spPr>
+          <c:invertIfNegative val="0"/>
+          <c:cat>
+            <c:strRef>
+              <c:f>'Ark1'!$A$2</c:f>
+              <c:strCache>
+                <c:ptCount val="1"/>
+                <c:pt idx="0">
+                  <c:v>Etterlengtet informasjon om:</c:v>
+                </c:pt>
+              </c:strCache>
+            </c:strRef>
+          </c:cat>
+          <c:val>
+            <c:numRef>
+              <c:f>'Ark1'!$D$2</c:f>
+              <c:numCache>
+                <c:formatCode>General</c:formatCode>
+                <c:ptCount val="1"/>
+                <c:pt idx="0">
+                  <c:v>3</c:v>
+                </c:pt>
+              </c:numCache>
+            </c:numRef>
+          </c:val>
+          <c:extLst>
+            <c:ext xmlns:c16="http://schemas.microsoft.com/office/drawing/2014/chart" uri="{C3380CC4-5D6E-409C-BE32-E72D297353CC}">
+              <c16:uniqueId val="{00000002-867E-40BF-A8E1-06D0792299EC}"/>
+            </c:ext>
+          </c:extLst>
+        </c:ser>
+        <c:ser>
+          <c:idx val="3"/>
+          <c:order val="3"/>
+          <c:tx>
+            <c:strRef>
+              <c:f>'Ark1'!$E$1</c:f>
+              <c:strCache>
+                <c:ptCount val="1"/>
+                <c:pt idx="0">
+                  <c:v>Annet</c:v>
+                </c:pt>
+              </c:strCache>
+            </c:strRef>
+          </c:tx>
+          <c:spPr>
+            <a:solidFill>
+              <a:schemeClr val="accent4"/>
+            </a:solidFill>
+            <a:ln>
+              <a:noFill/>
+            </a:ln>
+            <a:effectLst/>
+          </c:spPr>
+          <c:invertIfNegative val="0"/>
+          <c:cat>
+            <c:strRef>
+              <c:f>'Ark1'!$A$2</c:f>
+              <c:strCache>
+                <c:ptCount val="1"/>
+                <c:pt idx="0">
+                  <c:v>Etterlengtet informasjon om:</c:v>
+                </c:pt>
+              </c:strCache>
+            </c:strRef>
+          </c:cat>
+          <c:val>
+            <c:numRef>
+              <c:f>'Ark1'!$E$2</c:f>
+              <c:numCache>
+                <c:formatCode>General</c:formatCode>
+                <c:ptCount val="1"/>
+                <c:pt idx="0">
+                  <c:v>2</c:v>
+                </c:pt>
+              </c:numCache>
+            </c:numRef>
+          </c:val>
+          <c:extLst>
+            <c:ext xmlns:c16="http://schemas.microsoft.com/office/drawing/2014/chart" uri="{C3380CC4-5D6E-409C-BE32-E72D297353CC}">
+              <c16:uniqueId val="{00000003-867E-40BF-A8E1-06D0792299EC}"/>
+            </c:ext>
+          </c:extLst>
+        </c:ser>
+        <c:dLbls>
+          <c:showLegendKey val="0"/>
+          <c:showVal val="0"/>
+          <c:showCatName val="0"/>
+          <c:showSerName val="0"/>
+          <c:showPercent val="0"/>
+          <c:showBubbleSize val="0"/>
+        </c:dLbls>
+        <c:gapWidth val="219"/>
+        <c:overlap val="-27"/>
+        <c:axId val="432202192"/>
+        <c:axId val="432203176"/>
+      </c:barChart>
+      <c:catAx>
+        <c:axId val="432202192"/>
+        <c:scaling>
+          <c:orientation val="minMax"/>
+        </c:scaling>
+        <c:delete val="0"/>
+        <c:axPos val="b"/>
+        <c:numFmt formatCode="General" sourceLinked="1"/>
+        <c:majorTickMark val="none"/>
+        <c:minorTickMark val="none"/>
+        <c:tickLblPos val="nextTo"/>
+        <c:spPr>
+          <a:noFill/>
+          <a:ln w="9525" cap="flat" cmpd="sng" algn="ctr">
+            <a:solidFill>
+              <a:schemeClr val="tx1">
+                <a:lumMod val="15000"/>
+                <a:lumOff val="85000"/>
+              </a:schemeClr>
+            </a:solidFill>
+            <a:round/>
+          </a:ln>
+          <a:effectLst/>
+        </c:spPr>
+        <c:txPr>
+          <a:bodyPr rot="-60000000" spcFirstLastPara="1" vertOverflow="ellipsis" vert="horz" wrap="square" anchor="ctr" anchorCtr="1"/>
+          <a:lstStyle/>
+          <a:p>
+            <a:pPr>
+              <a:defRPr sz="900" b="0" i="0" u="none" strike="noStrike" kern="1200" baseline="0">
+                <a:solidFill>
+                  <a:schemeClr val="tx1">
+                    <a:lumMod val="65000"/>
+                    <a:lumOff val="35000"/>
+                  </a:schemeClr>
+                </a:solidFill>
+                <a:latin typeface="+mn-lt"/>
+                <a:ea typeface="+mn-ea"/>
+                <a:cs typeface="+mn-cs"/>
+              </a:defRPr>
+            </a:pPr>
+            <a:endParaRPr lang="nb-NO"/>
+          </a:p>
+        </c:txPr>
+        <c:crossAx val="432203176"/>
+        <c:crosses val="autoZero"/>
+        <c:auto val="1"/>
+        <c:lblAlgn val="ctr"/>
+        <c:lblOffset val="100"/>
+        <c:noMultiLvlLbl val="0"/>
+      </c:catAx>
+      <c:valAx>
+        <c:axId val="432203176"/>
+        <c:scaling>
+          <c:orientation val="minMax"/>
+        </c:scaling>
+        <c:delete val="0"/>
+        <c:axPos val="l"/>
+        <c:majorGridlines>
+          <c:spPr>
+            <a:ln w="9525" cap="flat" cmpd="sng" algn="ctr">
+              <a:solidFill>
+                <a:schemeClr val="tx1">
+                  <a:lumMod val="15000"/>
+                  <a:lumOff val="85000"/>
+                </a:schemeClr>
+              </a:solidFill>
+              <a:round/>
+            </a:ln>
+            <a:effectLst/>
+          </c:spPr>
+        </c:majorGridlines>
+        <c:numFmt formatCode="General" sourceLinked="1"/>
+        <c:majorTickMark val="none"/>
+        <c:minorTickMark val="none"/>
+        <c:tickLblPos val="nextTo"/>
+        <c:spPr>
+          <a:noFill/>
+          <a:ln>
+            <a:noFill/>
+          </a:ln>
+          <a:effectLst/>
+        </c:spPr>
+        <c:txPr>
+          <a:bodyPr rot="-60000000" spcFirstLastPara="1" vertOverflow="ellipsis" vert="horz" wrap="square" anchor="ctr" anchorCtr="1"/>
+          <a:lstStyle/>
+          <a:p>
+            <a:pPr>
+              <a:defRPr sz="900" b="0" i="0" u="none" strike="noStrike" kern="1200" baseline="0">
+                <a:solidFill>
+                  <a:schemeClr val="tx1">
+                    <a:lumMod val="65000"/>
+                    <a:lumOff val="35000"/>
+                  </a:schemeClr>
+                </a:solidFill>
+                <a:latin typeface="+mn-lt"/>
+                <a:ea typeface="+mn-ea"/>
+                <a:cs typeface="+mn-cs"/>
+              </a:defRPr>
+            </a:pPr>
+            <a:endParaRPr lang="nb-NO"/>
+          </a:p>
+        </c:txPr>
+        <c:crossAx val="432202192"/>
+        <c:crosses val="autoZero"/>
+        <c:crossBetween val="between"/>
+      </c:valAx>
+      <c:spPr>
+        <a:noFill/>
+        <a:ln>
+          <a:noFill/>
+        </a:ln>
+        <a:effectLst/>
+      </c:spPr>
+    </c:plotArea>
+    <c:legend>
+      <c:legendPos val="b"/>
+      <c:overlay val="0"/>
+      <c:spPr>
+        <a:noFill/>
+        <a:ln>
+          <a:noFill/>
+        </a:ln>
+        <a:effectLst/>
+      </c:spPr>
+      <c:txPr>
+        <a:bodyPr rot="0" spcFirstLastPara="1" vertOverflow="ellipsis" vert="horz" wrap="square" anchor="ctr" anchorCtr="1"/>
+        <a:lstStyle/>
+        <a:p>
+          <a:pPr>
+            <a:defRPr sz="900" b="0" i="0" u="none" strike="noStrike" kern="1200" baseline="0">
+              <a:solidFill>
+                <a:schemeClr val="tx1">
+                  <a:lumMod val="65000"/>
+                  <a:lumOff val="35000"/>
+                </a:schemeClr>
+              </a:solidFill>
+              <a:latin typeface="+mn-lt"/>
+              <a:ea typeface="+mn-ea"/>
+              <a:cs typeface="+mn-cs"/>
+            </a:defRPr>
+          </a:pPr>
+          <a:endParaRPr lang="nb-NO"/>
+        </a:p>
+      </c:txPr>
+    </c:legend>
+    <c:plotVisOnly val="1"/>
+    <c:dispBlanksAs val="gap"/>
+    <c:showDLblsOverMax val="0"/>
+  </c:chart>
+  <c:spPr>
+    <a:solidFill>
+      <a:schemeClr val="bg1"/>
+    </a:solidFill>
+    <a:ln w="9525" cap="flat" cmpd="sng" algn="ctr">
+      <a:solidFill>
+        <a:schemeClr val="tx1">
+          <a:lumMod val="15000"/>
+          <a:lumOff val="85000"/>
+        </a:schemeClr>
+      </a:solidFill>
+      <a:round/>
+    </a:ln>
+    <a:effectLst/>
+  </c:spPr>
+  <c:txPr>
+    <a:bodyPr/>
+    <a:lstStyle/>
+    <a:p>
+      <a:pPr>
+        <a:defRPr/>
+      </a:pPr>
+      <a:endParaRPr lang="nb-NO"/>
+    </a:p>
+  </c:txPr>
+  <c:externalData r:id="rId3">
+    <c:autoUpdate val="0"/>
+  </c:externalData>
+</c:chartSpace>
+</file>
+
+<file path=word/charts/colors1.xml><?xml version="1.0" encoding="utf-8"?>
+<cs:colorStyle xmlns:cs="http://schemas.microsoft.com/office/drawing/2012/chartStyle" xmlns:a="http://schemas.openxmlformats.org/drawingml/2006/main" meth="cycle" id="10">
+  <a:schemeClr val="accent1"/>
+  <a:schemeClr val="accent2"/>
+  <a:schemeClr val="accent3"/>
+  <a:schemeClr val="accent4"/>
+  <a:schemeClr val="accent5"/>
+  <a:schemeClr val="accent6"/>
+  <cs:variation/>
+  <cs:variation>
+    <a:lumMod val="60000"/>
+  </cs:variation>
+  <cs:variation>
+    <a:lumMod val="80000"/>
+    <a:lumOff val="20000"/>
+  </cs:variation>
+  <cs:variation>
+    <a:lumMod val="80000"/>
+  </cs:variation>
+  <cs:variation>
+    <a:lumMod val="60000"/>
+    <a:lumOff val="40000"/>
+  </cs:variation>
+  <cs:variation>
+    <a:lumMod val="50000"/>
+  </cs:variation>
+  <cs:variation>
+    <a:lumMod val="70000"/>
+    <a:lumOff val="30000"/>
+  </cs:variation>
+  <cs:variation>
+    <a:lumMod val="70000"/>
+  </cs:variation>
+  <cs:variation>
+    <a:lumMod val="50000"/>
+    <a:lumOff val="50000"/>
+  </cs:variation>
+</cs:colorStyle>
+</file>
+
+<file path=word/charts/style1.xml><?xml version="1.0" encoding="utf-8"?>
+<cs:chartStyle xmlns:cs="http://schemas.microsoft.com/office/drawing/2012/chartStyle" xmlns:a="http://schemas.openxmlformats.org/drawingml/2006/main" id="201">
+  <cs:axisTitle>
+    <cs:lnRef idx="0"/>
+    <cs:fillRef idx="0"/>
+    <cs:effectRef idx="0"/>
+    <cs:fontRef idx="minor">
+      <a:schemeClr val="tx1">
+        <a:lumMod val="65000"/>
+        <a:lumOff val="35000"/>
+      </a:schemeClr>
+    </cs:fontRef>
+    <cs:defRPr sz="1000" kern="1200"/>
+  </cs:axisTitle>
+  <cs:categoryAxis>
+    <cs:lnRef idx="0"/>
+    <cs:fillRef idx="0"/>
+    <cs:effectRef idx="0"/>
+    <cs:fontRef idx="minor">
+      <a:schemeClr val="tx1">
+        <a:lumMod val="65000"/>
+        <a:lumOff val="35000"/>
+      </a:schemeClr>
+    </cs:fontRef>
+    <cs:spPr>
+      <a:ln w="9525" cap="flat" cmpd="sng" algn="ctr">
+        <a:solidFill>
+          <a:schemeClr val="tx1">
+            <a:lumMod val="15000"/>
+            <a:lumOff val="85000"/>
+          </a:schemeClr>
+        </a:solidFill>
+        <a:round/>
+      </a:ln>
+    </cs:spPr>
+    <cs:defRPr sz="900" kern="1200"/>
+  </cs:categoryAxis>
+  <cs:chartArea mods="allowNoFillOverride allowNoLineOverride">
+    <cs:lnRef idx="0"/>
+    <cs:fillRef idx="0"/>
+    <cs:effectRef idx="0"/>
+    <cs:fontRef idx="minor">
+      <a:schemeClr val="tx1"/>
+    </cs:fontRef>
+    <cs:spPr>
+      <a:solidFill>
+        <a:schemeClr val="bg1"/>
+      </a:solidFill>
+      <a:ln w="9525" cap="flat" cmpd="sng" algn="ctr">
+        <a:solidFill>
+          <a:schemeClr val="tx1">
+            <a:lumMod val="15000"/>
+            <a:lumOff val="85000"/>
+          </a:schemeClr>
+        </a:solidFill>
+        <a:round/>
+      </a:ln>
+    </cs:spPr>
+    <cs:defRPr sz="1000" kern="1200"/>
+  </cs:chartArea>
+  <cs:dataLabel>
+    <cs:lnRef idx="0"/>
+    <cs:fillRef idx="0"/>
+    <cs:effectRef idx="0"/>
+    <cs:fontRef idx="minor">
+      <a:schemeClr val="tx1">
+        <a:lumMod val="75000"/>
+        <a:lumOff val="25000"/>
+      </a:schemeClr>
+    </cs:fontRef>
+    <cs:defRPr sz="900" kern="1200"/>
+  </cs:dataLabel>
+  <cs:dataLabelCallout>
+    <cs:lnRef idx="0"/>
+    <cs:fillRef idx="0"/>
+    <cs:effectRef idx="0"/>
+    <cs:fontRef idx="minor">
+      <a:schemeClr val="dk1">
+        <a:lumMod val="65000"/>
+        <a:lumOff val="35000"/>
+      </a:schemeClr>
+    </cs:fontRef>
+    <cs:spPr>
+      <a:solidFill>
+        <a:schemeClr val="lt1"/>
+      </a:solidFill>
+      <a:ln>
+        <a:solidFill>
+          <a:schemeClr val="dk1">
+            <a:lumMod val="25000"/>
+            <a:lumOff val="75000"/>
+          </a:schemeClr>
+        </a:solidFill>
+      </a:ln>
+    </cs:spPr>
+    <cs:defRPr sz="900" kern="1200"/>
+    <cs:bodyPr rot="0" spcFirstLastPara="1" vertOverflow="clip" horzOverflow="clip" vert="horz" wrap="square" lIns="36576" tIns="18288" rIns="36576" bIns="18288" anchor="ctr" anchorCtr="1">
+      <a:spAutoFit/>
+    </cs:bodyPr>
+  </cs:dataLabelCallout>
+  <cs:dataPoint>
+    <cs:lnRef idx="0"/>
+    <cs:fillRef idx="1">
+      <cs:styleClr val="auto"/>
+    </cs:fillRef>
+    <cs:effectRef idx="0"/>
+    <cs:fontRef idx="minor">
+      <a:schemeClr val="tx1"/>
+    </cs:fontRef>
+  </cs:dataPoint>
+  <cs:dataPoint3D>
+    <cs:lnRef idx="0"/>
+    <cs:fillRef idx="1">
+      <cs:styleClr val="auto"/>
+    </cs:fillRef>
+    <cs:effectRef idx="0"/>
+    <cs:fontRef idx="minor">
+      <a:schemeClr val="tx1"/>
+    </cs:fontRef>
+  </cs:dataPoint3D>
+  <cs:dataPointLine>
+    <cs:lnRef idx="0">
+      <cs:styleClr val="auto"/>
+    </cs:lnRef>
+    <cs:fillRef idx="1"/>
+    <cs:effectRef idx="0"/>
+    <cs:fontRef idx="minor">
+      <a:schemeClr val="tx1"/>
+    </cs:fontRef>
+    <cs:spPr>
+      <a:ln w="28575" cap="rnd">
+        <a:solidFill>
+          <a:schemeClr val="phClr"/>
+        </a:solidFill>
+        <a:round/>
+      </a:ln>
+    </cs:spPr>
+  </cs:dataPointLine>
+  <cs:dataPointMarker>
+    <cs:lnRef idx="0">
+      <cs:styleClr val="auto"/>
+    </cs:lnRef>
+    <cs:fillRef idx="1">
+      <cs:styleClr val="auto"/>
+    </cs:fillRef>
+    <cs:effectRef idx="0"/>
+    <cs:fontRef idx="minor">
+      <a:schemeClr val="tx1"/>
+    </cs:fontRef>
+    <cs:spPr>
+      <a:ln w="9525">
+        <a:solidFill>
+          <a:schemeClr val="phClr"/>
+        </a:solidFill>
+      </a:ln>
+    </cs:spPr>
+  </cs:dataPointMarker>
+  <cs:dataPointMarkerLayout symbol="circle" size="5"/>
+  <cs:dataPointWireframe>
+    <cs:lnRef idx="0">
+      <cs:styleClr val="auto"/>
+    </cs:lnRef>
+    <cs:fillRef idx="1"/>
+    <cs:effectRef idx="0"/>
+    <cs:fontRef idx="minor">
+      <a:schemeClr val="tx1"/>
+    </cs:fontRef>
+    <cs:spPr>
+      <a:ln w="9525" cap="rnd">
+        <a:solidFill>
+          <a:schemeClr val="phClr"/>
+        </a:solidFill>
+        <a:round/>
+      </a:ln>
+    </cs:spPr>
+  </cs:dataPointWireframe>
+  <cs:dataTable>
+    <cs:lnRef idx="0"/>
+    <cs:fillRef idx="0"/>
+    <cs:effectRef idx="0"/>
+    <cs:fontRef idx="minor">
+      <a:schemeClr val="tx1">
+        <a:lumMod val="65000"/>
+        <a:lumOff val="35000"/>
+      </a:schemeClr>
+    </cs:fontRef>
+    <cs:spPr>
+      <a:noFill/>
+      <a:ln w="9525" cap="flat" cmpd="sng" algn="ctr">
+        <a:solidFill>
+          <a:schemeClr val="tx1">
+            <a:lumMod val="15000"/>
+            <a:lumOff val="85000"/>
+          </a:schemeClr>
+        </a:solidFill>
+        <a:round/>
+      </a:ln>
+    </cs:spPr>
+    <cs:defRPr sz="900" kern="1200"/>
+  </cs:dataTable>
+  <cs:downBar>
+    <cs:lnRef idx="0"/>
+    <cs:fillRef idx="0"/>
+    <cs:effectRef idx="0"/>
+    <cs:fontRef idx="minor">
+      <a:schemeClr val="dk1"/>
+    </cs:fontRef>
+    <cs:spPr>
+      <a:solidFill>
+        <a:schemeClr val="dk1">
+          <a:lumMod val="65000"/>
+          <a:lumOff val="35000"/>
+        </a:schemeClr>
+      </a:solidFill>
+      <a:ln w="9525">
+        <a:solidFill>
+          <a:schemeClr val="tx1">
+            <a:lumMod val="65000"/>
+            <a:lumOff val="35000"/>
+          </a:schemeClr>
+        </a:solidFill>
+      </a:ln>
+    </cs:spPr>
+  </cs:downBar>
+  <cs:dropLine>
+    <cs:lnRef idx="0"/>
+    <cs:fillRef idx="0"/>
+    <cs:effectRef idx="0"/>
+    <cs:fontRef idx="minor">
+      <a:schemeClr val="tx1"/>
+    </cs:fontRef>
+    <cs:spPr>
+      <a:ln w="9525" cap="flat" cmpd="sng" algn="ctr">
+        <a:solidFill>
+          <a:schemeClr val="tx1">
+            <a:lumMod val="35000"/>
+            <a:lumOff val="65000"/>
+          </a:schemeClr>
+        </a:solidFill>
+        <a:round/>
+      </a:ln>
+    </cs:spPr>
+  </cs:dropLine>
+  <cs:errorBar>
+    <cs:lnRef idx="0"/>
+    <cs:fillRef idx="0"/>
+    <cs:effectRef idx="0"/>
+    <cs:fontRef idx="minor">
+      <a:schemeClr val="tx1"/>
+    </cs:fontRef>
+    <cs:spPr>
+      <a:ln w="9525" cap="flat" cmpd="sng" algn="ctr">
+        <a:solidFill>
+          <a:schemeClr val="tx1">
+            <a:lumMod val="65000"/>
+            <a:lumOff val="35000"/>
+          </a:schemeClr>
+        </a:solidFill>
+        <a:round/>
+      </a:ln>
+    </cs:spPr>
+  </cs:errorBar>
+  <cs:floor>
+    <cs:lnRef idx="0"/>
+    <cs:fillRef idx="0"/>
+    <cs:effectRef idx="0"/>
+    <cs:fontRef idx="minor">
+      <a:schemeClr val="tx1"/>
+    </cs:fontRef>
+    <cs:spPr>
+      <a:noFill/>
+      <a:ln>
+        <a:noFill/>
+      </a:ln>
+    </cs:spPr>
+  </cs:floor>
+  <cs:gridlineMajor>
+    <cs:lnRef idx="0"/>
+    <cs:fillRef idx="0"/>
+    <cs:effectRef idx="0"/>
+    <cs:fontRef idx="minor">
+      <a:schemeClr val="tx1"/>
+    </cs:fontRef>
+    <cs:spPr>
+      <a:ln w="9525" cap="flat" cmpd="sng" algn="ctr">
+        <a:solidFill>
+          <a:schemeClr val="tx1">
+            <a:lumMod val="15000"/>
+            <a:lumOff val="85000"/>
+          </a:schemeClr>
+        </a:solidFill>
+        <a:round/>
+      </a:ln>
+    </cs:spPr>
+  </cs:gridlineMajor>
+  <cs:gridlineMinor>
+    <cs:lnRef idx="0"/>
+    <cs:fillRef idx="0"/>
+    <cs:effectRef idx="0"/>
+    <cs:fontRef idx="minor">
+      <a:schemeClr val="tx1"/>
+    </cs:fontRef>
+    <cs:spPr>
+      <a:ln w="9525" cap="flat" cmpd="sng" algn="ctr">
+        <a:solidFill>
+          <a:schemeClr val="tx1">
+            <a:lumMod val="5000"/>
+            <a:lumOff val="95000"/>
+          </a:schemeClr>
+        </a:solidFill>
+        <a:round/>
+      </a:ln>
+    </cs:spPr>
+  </cs:gridlineMinor>
+  <cs:hiLoLine>
+    <cs:lnRef idx="0"/>
+    <cs:fillRef idx="0"/>
+    <cs:effectRef idx="0"/>
+    <cs:fontRef idx="minor">
+      <a:schemeClr val="tx1"/>
+    </cs:fontRef>
+    <cs:spPr>
+      <a:ln w="9525" cap="flat" cmpd="sng" algn="ctr">
+        <a:solidFill>
+          <a:schemeClr val="tx1">
+            <a:lumMod val="75000"/>
+            <a:lumOff val="25000"/>
+          </a:schemeClr>
+        </a:solidFill>
+        <a:round/>
+      </a:ln>
+    </cs:spPr>
+  </cs:hiLoLine>
+  <cs:leaderLine>
+    <cs:lnRef idx="0"/>
+    <cs:fillRef idx="0"/>
+    <cs:effectRef idx="0"/>
+    <cs:fontRef idx="minor">
+      <a:schemeClr val="tx1"/>
+    </cs:fontRef>
+    <cs:spPr>
+      <a:ln w="9525" cap="flat" cmpd="sng" algn="ctr">
+        <a:solidFill>
+          <a:schemeClr val="tx1">
+            <a:lumMod val="35000"/>
+            <a:lumOff val="65000"/>
+          </a:schemeClr>
+        </a:solidFill>
+        <a:round/>
+      </a:ln>
+    </cs:spPr>
+  </cs:leaderLine>
+  <cs:legend>
+    <cs:lnRef idx="0"/>
+    <cs:fillRef idx="0"/>
+    <cs:effectRef idx="0"/>
+    <cs:fontRef idx="minor">
+      <a:schemeClr val="tx1">
+        <a:lumMod val="65000"/>
+        <a:lumOff val="35000"/>
+      </a:schemeClr>
+    </cs:fontRef>
+    <cs:defRPr sz="900" kern="1200"/>
+  </cs:legend>
+  <cs:plotArea mods="allowNoFillOverride allowNoLineOverride">
+    <cs:lnRef idx="0"/>
+    <cs:fillRef idx="0"/>
+    <cs:effectRef idx="0"/>
+    <cs:fontRef idx="minor">
+      <a:schemeClr val="tx1"/>
+    </cs:fontRef>
+  </cs:plotArea>
+  <cs:plotArea3D mods="allowNoFillOverride allowNoLineOverride">
+    <cs:lnRef idx="0"/>
+    <cs:fillRef idx="0"/>
+    <cs:effectRef idx="0"/>
+    <cs:fontRef idx="minor">
+      <a:schemeClr val="tx1"/>
+    </cs:fontRef>
+  </cs:plotArea3D>
+  <cs:seriesAxis>
+    <cs:lnRef idx="0"/>
+    <cs:fillRef idx="0"/>
+    <cs:effectRef idx="0"/>
+    <cs:fontRef idx="minor">
+      <a:schemeClr val="tx1">
+        <a:lumMod val="65000"/>
+        <a:lumOff val="35000"/>
+      </a:schemeClr>
+    </cs:fontRef>
+    <cs:defRPr sz="900" kern="1200"/>
+  </cs:seriesAxis>
+  <cs:seriesLine>
+    <cs:lnRef idx="0"/>
+    <cs:fillRef idx="0"/>
+    <cs:effectRef idx="0"/>
+    <cs:fontRef idx="minor">
+      <a:schemeClr val="tx1"/>
+    </cs:fontRef>
+    <cs:spPr>
+      <a:ln w="9525" cap="flat" cmpd="sng" algn="ctr">
+        <a:solidFill>
+          <a:schemeClr val="tx1">
+            <a:lumMod val="35000"/>
+            <a:lumOff val="65000"/>
+          </a:schemeClr>
+        </a:solidFill>
+        <a:round/>
+      </a:ln>
+    </cs:spPr>
+  </cs:seriesLine>
+  <cs:title>
+    <cs:lnRef idx="0"/>
+    <cs:fillRef idx="0"/>
+    <cs:effectRef idx="0"/>
+    <cs:fontRef idx="minor">
+      <a:schemeClr val="tx1">
+        <a:lumMod val="65000"/>
+        <a:lumOff val="35000"/>
+      </a:schemeClr>
+    </cs:fontRef>
+    <cs:defRPr sz="1400" b="0" kern="1200" spc="0" baseline="0"/>
+  </cs:title>
+  <cs:trendline>
+    <cs:lnRef idx="0">
+      <cs:styleClr val="auto"/>
+    </cs:lnRef>
+    <cs:fillRef idx="0"/>
+    <cs:effectRef idx="0"/>
+    <cs:fontRef idx="minor">
+      <a:schemeClr val="tx1"/>
+    </cs:fontRef>
+    <cs:spPr>
+      <a:ln w="19050" cap="rnd">
+        <a:solidFill>
+          <a:schemeClr val="phClr"/>
+        </a:solidFill>
+        <a:prstDash val="sysDot"/>
+      </a:ln>
+    </cs:spPr>
+  </cs:trendline>
+  <cs:trendlineLabel>
+    <cs:lnRef idx="0"/>
+    <cs:fillRef idx="0"/>
+    <cs:effectRef idx="0"/>
+    <cs:fontRef idx="minor">
+      <a:schemeClr val="tx1">
+        <a:lumMod val="65000"/>
+        <a:lumOff val="35000"/>
+      </a:schemeClr>
+    </cs:fontRef>
+    <cs:defRPr sz="900" kern="1200"/>
+  </cs:trendlineLabel>
+  <cs:upBar>
+    <cs:lnRef idx="0"/>
+    <cs:fillRef idx="0"/>
+    <cs:effectRef idx="0"/>
+    <cs:fontRef idx="minor">
+      <a:schemeClr val="dk1"/>
+    </cs:fontRef>
+    <cs:spPr>
+      <a:solidFill>
+        <a:schemeClr val="lt1"/>
+      </a:solidFill>
+      <a:ln w="9525">
+        <a:solidFill>
+          <a:schemeClr val="tx1">
+            <a:lumMod val="15000"/>
+            <a:lumOff val="85000"/>
+          </a:schemeClr>
+        </a:solidFill>
+      </a:ln>
+    </cs:spPr>
+  </cs:upBar>
+  <cs:valueAxis>
+    <cs:lnRef idx="0"/>
+    <cs:fillRef idx="0"/>
+    <cs:effectRef idx="0"/>
+    <cs:fontRef idx="minor">
+      <a:schemeClr val="tx1">
+        <a:lumMod val="65000"/>
+        <a:lumOff val="35000"/>
+      </a:schemeClr>
+    </cs:fontRef>
+    <cs:defRPr sz="900" kern="1200"/>
+  </cs:valueAxis>
+  <cs:wall>
+    <cs:lnRef idx="0"/>
+    <cs:fillRef idx="0"/>
+    <cs:effectRef idx="0"/>
+    <cs:fontRef idx="minor">
+      <a:schemeClr val="tx1"/>
+    </cs:fontRef>
+    <cs:spPr>
+      <a:noFill/>
+      <a:ln>
+        <a:noFill/>
+      </a:ln>
+    </cs:spPr>
+  </cs:wall>
+</cs:chartStyle>
+</file>
+
 <file path=word/theme/theme1.xml><?xml version="1.0" encoding="utf-8"?>
 <a:theme xmlns:a="http://schemas.openxmlformats.org/drawingml/2006/main" name="Office-tema">
   <a:themeElements>
@@ -5834,7 +7242,7 @@
 </file>
 
 <file path=customXml/itemProps2.xml><?xml version="1.0" encoding="utf-8"?>
-<ds:datastoreItem xmlns:ds="http://schemas.openxmlformats.org/officeDocument/2006/customXml" ds:itemID="{29589590-838E-42BA-9404-7A64B38387A0}">
+<ds:datastoreItem xmlns:ds="http://schemas.openxmlformats.org/officeDocument/2006/customXml" ds:itemID="{916D2D94-560F-44E2-B51A-E5D716C54A70}">
   <ds:schemaRefs>
     <ds:schemaRef ds:uri="http://schemas.openxmlformats.org/officeDocument/2006/bibliography"/>
   </ds:schemaRefs>

</xml_diff>